<commit_message>
Formated second versiong of the test plan draft :relieved:
</commit_message>
<xml_diff>
--- a/Documents/Test Plan v2.docx
+++ b/Documents/Test Plan v2.docx
@@ -10,12 +10,14 @@
           <w:docPartUnique/>
         </w:docPartObj>
       </w:sdtPr>
+      <w:sdtEndPr/>
       <w:sdtContent>
         <w:p/>
         <w:p>
           <w:r>
             <w:rPr>
               <w:noProof/>
+              <w:lang w:eastAsia="en-US"/>
             </w:rPr>
             <mc:AlternateContent>
               <mc:Choice Requires="wpg">
@@ -189,6 +191,7 @@
                                       <w:dataBinding w:prefixMappings="xmlns:ns0='http://purl.org/dc/elements/1.1/' xmlns:ns1='http://schemas.openxmlformats.org/package/2006/metadata/core-properties' " w:xpath="/ns1:coreProperties[1]/ns0:title[1]" w:storeItemID="{6C3C8BC8-F283-45AE-878A-BAB7291924A1}"/>
                                       <w:text/>
                                     </w:sdtPr>
+                                    <w:sdtEndPr/>
                                     <w:sdtContent>
                                       <w:r>
                                         <w:rPr>
@@ -360,6 +363,7 @@
                                 <w:dataBinding w:prefixMappings="xmlns:ns0='http://purl.org/dc/elements/1.1/' xmlns:ns1='http://schemas.openxmlformats.org/package/2006/metadata/core-properties' " w:xpath="/ns1:coreProperties[1]/ns0:title[1]" w:storeItemID="{6C3C8BC8-F283-45AE-878A-BAB7291924A1}"/>
                                 <w:text/>
                               </w:sdtPr>
+                              <w:sdtEndPr/>
                               <w:sdtContent>
                                 <w:r>
                                   <w:rPr>
@@ -388,6 +392,7 @@
           <w:r>
             <w:rPr>
               <w:noProof/>
+              <w:lang w:eastAsia="en-US"/>
             </w:rPr>
             <mc:AlternateContent>
               <mc:Choice Requires="wps">
@@ -447,6 +452,7 @@
                                     <w:color w:val="7F7F7F" w:themeColor="text1" w:themeTint="80"/>
                                     <w:sz w:val="18"/>
                                     <w:szCs w:val="18"/>
+                                    <w:lang w:val="de-DE"/>
                                   </w:rPr>
                                 </w:pPr>
                                 <w:sdt>
@@ -463,6 +469,7 @@
                                     <w:dataBinding w:prefixMappings="xmlns:ns0='http://schemas.openxmlformats.org/officeDocument/2006/extended-properties' " w:xpath="/ns0:Properties[1]/ns0:Company[1]" w:storeItemID="{6668398D-A668-4E3E-A5EB-62B293D839F1}"/>
                                     <w:text/>
                                   </w:sdtPr>
+                                  <w:sdtEndPr/>
                                   <w:sdtContent>
                                     <w:r>
                                       <w:rPr>
@@ -509,6 +516,7 @@
                                     <w:dataBinding w:prefixMappings="xmlns:ns0='http://schemas.microsoft.com/office/2006/coverPageProps' " w:xpath="/ns0:CoverPageProperties[1]/ns0:CompanyAddress[1]" w:storeItemID="{55AF091B-3C7A-41E3-B477-F2FDAA23CFDA}"/>
                                     <w:text/>
                                   </w:sdtPr>
+                                  <w:sdtEndPr/>
                                   <w:sdtContent>
                                     <w:r>
                                       <w:rPr>
@@ -559,6 +567,7 @@
                               <w:color w:val="7F7F7F" w:themeColor="text1" w:themeTint="80"/>
                               <w:sz w:val="18"/>
                               <w:szCs w:val="18"/>
+                              <w:lang w:val="de-DE"/>
                             </w:rPr>
                           </w:pPr>
                           <w:sdt>
@@ -575,6 +584,7 @@
                               <w:dataBinding w:prefixMappings="xmlns:ns0='http://schemas.openxmlformats.org/officeDocument/2006/extended-properties' " w:xpath="/ns0:Properties[1]/ns0:Company[1]" w:storeItemID="{6668398D-A668-4E3E-A5EB-62B293D839F1}"/>
                               <w:text/>
                             </w:sdtPr>
+                            <w:sdtEndPr/>
                             <w:sdtContent>
                               <w:r>
                                 <w:rPr>
@@ -621,6 +631,7 @@
                               <w:dataBinding w:prefixMappings="xmlns:ns0='http://schemas.microsoft.com/office/2006/coverPageProps' " w:xpath="/ns0:CoverPageProperties[1]/ns0:CompanyAddress[1]" w:storeItemID="{55AF091B-3C7A-41E3-B477-F2FDAA23CFDA}"/>
                               <w:text/>
                             </w:sdtPr>
+                            <w:sdtEndPr/>
                             <w:sdtContent>
                               <w:r>
                                 <w:rPr>
@@ -645,6 +656,7 @@
           <w:r>
             <w:rPr>
               <w:noProof/>
+              <w:lang w:eastAsia="en-US"/>
             </w:rPr>
             <mc:AlternateContent>
               <mc:Choice Requires="wps">
@@ -719,6 +731,7 @@
                                   <w:dataBinding w:prefixMappings="xmlns:ns0='http://purl.org/dc/elements/1.1/' xmlns:ns1='http://schemas.openxmlformats.org/package/2006/metadata/core-properties' " w:xpath="/ns1:coreProperties[1]/ns0:subject[1]" w:storeItemID="{6C3C8BC8-F283-45AE-878A-BAB7291924A1}"/>
                                   <w:text/>
                                 </w:sdtPr>
+                                <w:sdtEndPr/>
                                 <w:sdtContent>
                                   <w:p>
                                     <w:pPr>
@@ -783,6 +796,7 @@
                             <w:dataBinding w:prefixMappings="xmlns:ns0='http://purl.org/dc/elements/1.1/' xmlns:ns1='http://schemas.openxmlformats.org/package/2006/metadata/core-properties' " w:xpath="/ns1:coreProperties[1]/ns0:subject[1]" w:storeItemID="{6C3C8BC8-F283-45AE-878A-BAB7291924A1}"/>
                             <w:text/>
                           </w:sdtPr>
+                          <w:sdtEndPr/>
                           <w:sdtContent>
                             <w:p>
                               <w:pPr>
@@ -819,6 +833,7 @@
           <w:r>
             <w:rPr>
               <w:noProof/>
+              <w:lang w:eastAsia="en-US"/>
             </w:rPr>
             <mc:AlternateContent>
               <mc:Choice Requires="wps">
@@ -901,6 +916,7 @@
                                     <w:calendar w:val="gregorian"/>
                                   </w:date>
                                 </w:sdtPr>
+                                <w:sdtEndPr/>
                                 <w:sdtContent>
                                   <w:p>
                                     <w:pPr>
@@ -968,6 +984,7 @@
                               <w:calendar w:val="gregorian"/>
                             </w:date>
                           </w:sdtPr>
+                          <w:sdtEndPr/>
                           <w:sdtContent>
                             <w:p>
                               <w:pPr>
@@ -1018,6 +1035,12 @@
     </w:p>
     <w:sdt>
       <w:sdtPr>
+        <w:rPr>
+          <w:rFonts w:asciiTheme="minorHAnsi" w:eastAsiaTheme="minorEastAsia" w:hAnsiTheme="minorHAnsi" w:cstheme="minorBidi"/>
+          <w:color w:val="4C483D" w:themeColor="text2"/>
+          <w:sz w:val="20"/>
+          <w:szCs w:val="20"/>
+        </w:rPr>
         <w:id w:val="-655219860"/>
         <w:docPartObj>
           <w:docPartGallery w:val="Table of Contents"/>
@@ -1026,13 +1049,9 @@
       </w:sdtPr>
       <w:sdtEndPr>
         <w:rPr>
-          <w:rFonts w:asciiTheme="minorHAnsi" w:eastAsiaTheme="minorEastAsia" w:hAnsiTheme="minorHAnsi" w:cstheme="minorBidi"/>
           <w:b/>
           <w:bCs/>
           <w:noProof/>
-          <w:color w:val="4C483D" w:themeColor="text2"/>
-          <w:sz w:val="20"/>
-          <w:szCs w:val="20"/>
         </w:rPr>
       </w:sdtEndPr>
       <w:sdtContent>
@@ -1041,12 +1060,12 @@
             <w:pStyle w:val="TOCHeading"/>
           </w:pPr>
           <w:r>
-            <w:t>Tab</w:t>
+            <w:t>Ta</w:t>
           </w:r>
           <w:bookmarkStart w:id="0" w:name="_GoBack"/>
           <w:bookmarkEnd w:id="0"/>
           <w:r>
-            <w:t>le of Contents</w:t>
+            <w:t>ble of Contents</w:t>
           </w:r>
         </w:p>
         <w:p>
@@ -1074,13 +1093,13 @@
           <w:r>
             <w:fldChar w:fldCharType="separate"/>
           </w:r>
-          <w:hyperlink w:anchor="_Toc436126148" w:history="1">
+          <w:hyperlink w:anchor="_Toc436135729" w:history="1">
             <w:r>
               <w:rPr>
                 <w:rStyle w:val="Hyperlink"/>
                 <w:noProof/>
               </w:rPr>
-              <w:t>Test Plan Version Control</w:t>
+              <w:t>Revision History</w:t>
             </w:r>
             <w:r>
               <w:rPr>
@@ -1101,7 +1120,7 @@
                 <w:noProof/>
                 <w:webHidden/>
               </w:rPr>
-              <w:instrText xml:space="preserve"> PAGEREF _Toc436126148 \h </w:instrText>
+              <w:instrText xml:space="preserve"> PAGEREF _Toc436135729 \h </w:instrText>
             </w:r>
             <w:r>
               <w:rPr>
@@ -1148,13 +1167,13 @@
               <w:lang w:eastAsia="en-US"/>
             </w:rPr>
           </w:pPr>
-          <w:hyperlink w:anchor="_Toc436126149" w:history="1">
+          <w:hyperlink w:anchor="_Toc436135730" w:history="1">
             <w:r>
               <w:rPr>
                 <w:rStyle w:val="Hyperlink"/>
                 <w:noProof/>
               </w:rPr>
-              <w:t>Test Plan Identifier</w:t>
+              <w:t>Introduction</w:t>
             </w:r>
             <w:r>
               <w:rPr>
@@ -1175,7 +1194,141 @@
                 <w:noProof/>
                 <w:webHidden/>
               </w:rPr>
-              <w:instrText xml:space="preserve"> PAGEREF _Toc436126149 \h </w:instrText>
+              <w:instrText xml:space="preserve"> PAGEREF _Toc436135730 \h </w:instrText>
+            </w:r>
+            <w:r>
+              <w:rPr>
+                <w:noProof/>
+                <w:webHidden/>
+              </w:rPr>
+            </w:r>
+            <w:r>
+              <w:rPr>
+                <w:noProof/>
+                <w:webHidden/>
+              </w:rPr>
+              <w:fldChar w:fldCharType="separate"/>
+            </w:r>
+            <w:r>
+              <w:rPr>
+                <w:noProof/>
+                <w:webHidden/>
+              </w:rPr>
+              <w:t>3</w:t>
+            </w:r>
+            <w:r>
+              <w:rPr>
+                <w:noProof/>
+                <w:webHidden/>
+              </w:rPr>
+              <w:fldChar w:fldCharType="end"/>
+            </w:r>
+          </w:hyperlink>
+        </w:p>
+        <w:p>
+          <w:pPr>
+            <w:pStyle w:val="TOC2"/>
+            <w:rPr>
+              <w:noProof/>
+              <w:color w:val="auto"/>
+              <w:lang w:eastAsia="en-US"/>
+            </w:rPr>
+          </w:pPr>
+          <w:hyperlink w:anchor="_Toc436135731" w:history="1">
+            <w:r>
+              <w:rPr>
+                <w:rStyle w:val="Hyperlink"/>
+                <w:noProof/>
+              </w:rPr>
+              <w:t>Objectives</w:t>
+            </w:r>
+            <w:r>
+              <w:rPr>
+                <w:noProof/>
+                <w:webHidden/>
+              </w:rPr>
+              <w:tab/>
+            </w:r>
+            <w:r>
+              <w:rPr>
+                <w:noProof/>
+                <w:webHidden/>
+              </w:rPr>
+              <w:fldChar w:fldCharType="begin"/>
+            </w:r>
+            <w:r>
+              <w:rPr>
+                <w:noProof/>
+                <w:webHidden/>
+              </w:rPr>
+              <w:instrText xml:space="preserve"> PAGEREF _Toc436135731 \h </w:instrText>
+            </w:r>
+            <w:r>
+              <w:rPr>
+                <w:noProof/>
+                <w:webHidden/>
+              </w:rPr>
+            </w:r>
+            <w:r>
+              <w:rPr>
+                <w:noProof/>
+                <w:webHidden/>
+              </w:rPr>
+              <w:fldChar w:fldCharType="separate"/>
+            </w:r>
+            <w:r>
+              <w:rPr>
+                <w:noProof/>
+                <w:webHidden/>
+              </w:rPr>
+              <w:t>3</w:t>
+            </w:r>
+            <w:r>
+              <w:rPr>
+                <w:noProof/>
+                <w:webHidden/>
+              </w:rPr>
+              <w:fldChar w:fldCharType="end"/>
+            </w:r>
+          </w:hyperlink>
+        </w:p>
+        <w:p>
+          <w:pPr>
+            <w:pStyle w:val="TOC2"/>
+            <w:rPr>
+              <w:noProof/>
+              <w:color w:val="auto"/>
+              <w:lang w:eastAsia="en-US"/>
+            </w:rPr>
+          </w:pPr>
+          <w:hyperlink w:anchor="_Toc436135732" w:history="1">
+            <w:r>
+              <w:rPr>
+                <w:rStyle w:val="Hyperlink"/>
+                <w:noProof/>
+              </w:rPr>
+              <w:t>Team Members</w:t>
+            </w:r>
+            <w:r>
+              <w:rPr>
+                <w:noProof/>
+                <w:webHidden/>
+              </w:rPr>
+              <w:tab/>
+            </w:r>
+            <w:r>
+              <w:rPr>
+                <w:noProof/>
+                <w:webHidden/>
+              </w:rPr>
+              <w:fldChar w:fldCharType="begin"/>
+            </w:r>
+            <w:r>
+              <w:rPr>
+                <w:noProof/>
+                <w:webHidden/>
+              </w:rPr>
+              <w:instrText xml:space="preserve"> PAGEREF _Toc436135732 \h </w:instrText>
             </w:r>
             <w:r>
               <w:rPr>
@@ -1222,13 +1375,13 @@
               <w:lang w:eastAsia="en-US"/>
             </w:rPr>
           </w:pPr>
-          <w:hyperlink w:anchor="_Toc436126150" w:history="1">
+          <w:hyperlink w:anchor="_Toc436135733" w:history="1">
             <w:r>
               <w:rPr>
                 <w:rStyle w:val="Hyperlink"/>
                 <w:noProof/>
               </w:rPr>
-              <w:t>References</w:t>
+              <w:t>Scope</w:t>
             </w:r>
             <w:r>
               <w:rPr>
@@ -1249,7 +1402,7 @@
                 <w:noProof/>
                 <w:webHidden/>
               </w:rPr>
-              <w:instrText xml:space="preserve"> PAGEREF _Toc436126150 \h </w:instrText>
+              <w:instrText xml:space="preserve"> PAGEREF _Toc436135733 \h </w:instrText>
             </w:r>
             <w:r>
               <w:rPr>
@@ -1296,13 +1449,13 @@
               <w:lang w:eastAsia="en-US"/>
             </w:rPr>
           </w:pPr>
-          <w:hyperlink w:anchor="_Toc436126151" w:history="1">
+          <w:hyperlink w:anchor="_Toc436135734" w:history="1">
             <w:r>
               <w:rPr>
                 <w:rStyle w:val="Hyperlink"/>
                 <w:noProof/>
               </w:rPr>
-              <w:t>Introduction</w:t>
+              <w:t>Test Items</w:t>
             </w:r>
             <w:r>
               <w:rPr>
@@ -1323,7 +1476,7 @@
                 <w:noProof/>
                 <w:webHidden/>
               </w:rPr>
-              <w:instrText xml:space="preserve"> PAGEREF _Toc436126151 \h </w:instrText>
+              <w:instrText xml:space="preserve"> PAGEREF _Toc436135734 \h </w:instrText>
             </w:r>
             <w:r>
               <w:rPr>
@@ -1370,13 +1523,13 @@
               <w:lang w:eastAsia="en-US"/>
             </w:rPr>
           </w:pPr>
-          <w:hyperlink w:anchor="_Toc436126152" w:history="1">
+          <w:hyperlink w:anchor="_Toc436135735" w:history="1">
             <w:r>
               <w:rPr>
                 <w:rStyle w:val="Hyperlink"/>
                 <w:noProof/>
               </w:rPr>
-              <w:t>Test Items</w:t>
+              <w:t>Software Risk Issues</w:t>
             </w:r>
             <w:r>
               <w:rPr>
@@ -1397,7 +1550,7 @@
                 <w:noProof/>
                 <w:webHidden/>
               </w:rPr>
-              <w:instrText xml:space="preserve"> PAGEREF _Toc436126152 \h </w:instrText>
+              <w:instrText xml:space="preserve"> PAGEREF _Toc436135735 \h </w:instrText>
             </w:r>
             <w:r>
               <w:rPr>
@@ -1444,13 +1597,13 @@
               <w:lang w:eastAsia="en-US"/>
             </w:rPr>
           </w:pPr>
-          <w:hyperlink w:anchor="_Toc436126153" w:history="1">
+          <w:hyperlink w:anchor="_Toc436135736" w:history="1">
             <w:r>
               <w:rPr>
                 <w:rStyle w:val="Hyperlink"/>
                 <w:noProof/>
               </w:rPr>
-              <w:t>Software Risk Issues</w:t>
+              <w:t>Features to be Tested</w:t>
             </w:r>
             <w:r>
               <w:rPr>
@@ -1471,7 +1624,7 @@
                 <w:noProof/>
                 <w:webHidden/>
               </w:rPr>
-              <w:instrText xml:space="preserve"> PAGEREF _Toc436126153 \h </w:instrText>
+              <w:instrText xml:space="preserve"> PAGEREF _Toc436135736 \h </w:instrText>
             </w:r>
             <w:r>
               <w:rPr>
@@ -1518,13 +1671,13 @@
               <w:lang w:eastAsia="en-US"/>
             </w:rPr>
           </w:pPr>
-          <w:hyperlink w:anchor="_Toc436126154" w:history="1">
+          <w:hyperlink w:anchor="_Toc436135737" w:history="1">
             <w:r>
               <w:rPr>
                 <w:rStyle w:val="Hyperlink"/>
                 <w:noProof/>
               </w:rPr>
-              <w:t>Features to be Tested</w:t>
+              <w:t>Features not to be Tested</w:t>
             </w:r>
             <w:r>
               <w:rPr>
@@ -1545,7 +1698,7 @@
                 <w:noProof/>
                 <w:webHidden/>
               </w:rPr>
-              <w:instrText xml:space="preserve"> PAGEREF _Toc436126154 \h </w:instrText>
+              <w:instrText xml:space="preserve"> PAGEREF _Toc436135737 \h </w:instrText>
             </w:r>
             <w:r>
               <w:rPr>
@@ -1592,13 +1745,13 @@
               <w:lang w:eastAsia="en-US"/>
             </w:rPr>
           </w:pPr>
-          <w:hyperlink w:anchor="_Toc436126155" w:history="1">
+          <w:hyperlink w:anchor="_Toc436135738" w:history="1">
             <w:r>
               <w:rPr>
                 <w:rStyle w:val="Hyperlink"/>
                 <w:noProof/>
               </w:rPr>
-              <w:t>Features not to be Tested</w:t>
+              <w:t>Approach</w:t>
             </w:r>
             <w:r>
               <w:rPr>
@@ -1619,7 +1772,7 @@
                 <w:noProof/>
                 <w:webHidden/>
               </w:rPr>
-              <w:instrText xml:space="preserve"> PAGEREF _Toc436126155 \h </w:instrText>
+              <w:instrText xml:space="preserve"> PAGEREF _Toc436135738 \h </w:instrText>
             </w:r>
             <w:r>
               <w:rPr>
@@ -1666,13 +1819,13 @@
               <w:lang w:eastAsia="en-US"/>
             </w:rPr>
           </w:pPr>
-          <w:hyperlink w:anchor="_Toc436126156" w:history="1">
+          <w:hyperlink w:anchor="_Toc436135739" w:history="1">
             <w:r>
               <w:rPr>
                 <w:rStyle w:val="Hyperlink"/>
                 <w:noProof/>
               </w:rPr>
-              <w:t>Approach</w:t>
+              <w:t>Item Pass/Fail Criteria</w:t>
             </w:r>
             <w:r>
               <w:rPr>
@@ -1693,7 +1846,7 @@
                 <w:noProof/>
                 <w:webHidden/>
               </w:rPr>
-              <w:instrText xml:space="preserve"> PAGEREF _Toc436126156 \h </w:instrText>
+              <w:instrText xml:space="preserve"> PAGEREF _Toc436135739 \h </w:instrText>
             </w:r>
             <w:r>
               <w:rPr>
@@ -1740,13 +1893,13 @@
               <w:lang w:eastAsia="en-US"/>
             </w:rPr>
           </w:pPr>
-          <w:hyperlink w:anchor="_Toc436126157" w:history="1">
+          <w:hyperlink w:anchor="_Toc436135740" w:history="1">
             <w:r>
               <w:rPr>
                 <w:rStyle w:val="Hyperlink"/>
                 <w:noProof/>
               </w:rPr>
-              <w:t>Item Pass/Fail Criteria</w:t>
+              <w:t>Suspension Criteria and Resumption Requirements</w:t>
             </w:r>
             <w:r>
               <w:rPr>
@@ -1767,7 +1920,7 @@
                 <w:noProof/>
                 <w:webHidden/>
               </w:rPr>
-              <w:instrText xml:space="preserve"> PAGEREF _Toc436126157 \h </w:instrText>
+              <w:instrText xml:space="preserve"> PAGEREF _Toc436135740 \h </w:instrText>
             </w:r>
             <w:r>
               <w:rPr>
@@ -1814,13 +1967,13 @@
               <w:lang w:eastAsia="en-US"/>
             </w:rPr>
           </w:pPr>
-          <w:hyperlink w:anchor="_Toc436126158" w:history="1">
+          <w:hyperlink w:anchor="_Toc436135741" w:history="1">
             <w:r>
               <w:rPr>
                 <w:rStyle w:val="Hyperlink"/>
                 <w:noProof/>
               </w:rPr>
-              <w:t>Suspension Criteria and Resumption Requirements</w:t>
+              <w:t>Test Deliverables</w:t>
             </w:r>
             <w:r>
               <w:rPr>
@@ -1841,7 +1994,7 @@
                 <w:noProof/>
                 <w:webHidden/>
               </w:rPr>
-              <w:instrText xml:space="preserve"> PAGEREF _Toc436126158 \h </w:instrText>
+              <w:instrText xml:space="preserve"> PAGEREF _Toc436135741 \h </w:instrText>
             </w:r>
             <w:r>
               <w:rPr>
@@ -1861,7 +2014,7 @@
                 <w:noProof/>
                 <w:webHidden/>
               </w:rPr>
-              <w:t>3</w:t>
+              <w:t>4</w:t>
             </w:r>
             <w:r>
               <w:rPr>
@@ -1888,13 +2041,13 @@
               <w:lang w:eastAsia="en-US"/>
             </w:rPr>
           </w:pPr>
-          <w:hyperlink w:anchor="_Toc436126159" w:history="1">
+          <w:hyperlink w:anchor="_Toc436135742" w:history="1">
             <w:r>
               <w:rPr>
                 <w:rStyle w:val="Hyperlink"/>
                 <w:noProof/>
               </w:rPr>
-              <w:t>Test Deliverables</w:t>
+              <w:t>Remaining Test Tasks</w:t>
             </w:r>
             <w:r>
               <w:rPr>
@@ -1915,7 +2068,7 @@
                 <w:noProof/>
                 <w:webHidden/>
               </w:rPr>
-              <w:instrText xml:space="preserve"> PAGEREF _Toc436126159 \h </w:instrText>
+              <w:instrText xml:space="preserve"> PAGEREF _Toc436135742 \h </w:instrText>
             </w:r>
             <w:r>
               <w:rPr>
@@ -1962,13 +2115,13 @@
               <w:lang w:eastAsia="en-US"/>
             </w:rPr>
           </w:pPr>
-          <w:hyperlink w:anchor="_Toc436126160" w:history="1">
+          <w:hyperlink w:anchor="_Toc436135743" w:history="1">
             <w:r>
               <w:rPr>
                 <w:rStyle w:val="Hyperlink"/>
                 <w:noProof/>
               </w:rPr>
-              <w:t>Remaining Test Tasks</w:t>
+              <w:t>Environmental Needs</w:t>
             </w:r>
             <w:r>
               <w:rPr>
@@ -1989,7 +2142,7 @@
                 <w:noProof/>
                 <w:webHidden/>
               </w:rPr>
-              <w:instrText xml:space="preserve"> PAGEREF _Toc436126160 \h </w:instrText>
+              <w:instrText xml:space="preserve"> PAGEREF _Toc436135743 \h </w:instrText>
             </w:r>
             <w:r>
               <w:rPr>
@@ -2036,13 +2189,13 @@
               <w:lang w:eastAsia="en-US"/>
             </w:rPr>
           </w:pPr>
-          <w:hyperlink w:anchor="_Toc436126161" w:history="1">
+          <w:hyperlink w:anchor="_Toc436135744" w:history="1">
             <w:r>
               <w:rPr>
                 <w:rStyle w:val="Hyperlink"/>
                 <w:noProof/>
               </w:rPr>
-              <w:t>Environmental Needs</w:t>
+              <w:t>Staffing and Training Needs</w:t>
             </w:r>
             <w:r>
               <w:rPr>
@@ -2063,7 +2216,7 @@
                 <w:noProof/>
                 <w:webHidden/>
               </w:rPr>
-              <w:instrText xml:space="preserve"> PAGEREF _Toc436126161 \h </w:instrText>
+              <w:instrText xml:space="preserve"> PAGEREF _Toc436135744 \h </w:instrText>
             </w:r>
             <w:r>
               <w:rPr>
@@ -2110,13 +2263,13 @@
               <w:lang w:eastAsia="en-US"/>
             </w:rPr>
           </w:pPr>
-          <w:hyperlink w:anchor="_Toc436126162" w:history="1">
+          <w:hyperlink w:anchor="_Toc436135745" w:history="1">
             <w:r>
               <w:rPr>
                 <w:rStyle w:val="Hyperlink"/>
                 <w:noProof/>
               </w:rPr>
-              <w:t>Staffing and Training Needs</w:t>
+              <w:t>Responsibilities</w:t>
             </w:r>
             <w:r>
               <w:rPr>
@@ -2137,7 +2290,7 @@
                 <w:noProof/>
                 <w:webHidden/>
               </w:rPr>
-              <w:instrText xml:space="preserve"> PAGEREF _Toc436126162 \h </w:instrText>
+              <w:instrText xml:space="preserve"> PAGEREF _Toc436135745 \h </w:instrText>
             </w:r>
             <w:r>
               <w:rPr>
@@ -2184,13 +2337,13 @@
               <w:lang w:eastAsia="en-US"/>
             </w:rPr>
           </w:pPr>
-          <w:hyperlink w:anchor="_Toc436126163" w:history="1">
+          <w:hyperlink w:anchor="_Toc436135746" w:history="1">
             <w:r>
               <w:rPr>
                 <w:rStyle w:val="Hyperlink"/>
                 <w:noProof/>
               </w:rPr>
-              <w:t>Responsibilities</w:t>
+              <w:t>Schedule</w:t>
             </w:r>
             <w:r>
               <w:rPr>
@@ -2211,7 +2364,7 @@
                 <w:noProof/>
                 <w:webHidden/>
               </w:rPr>
-              <w:instrText xml:space="preserve"> PAGEREF _Toc436126163 \h </w:instrText>
+              <w:instrText xml:space="preserve"> PAGEREF _Toc436135746 \h </w:instrText>
             </w:r>
             <w:r>
               <w:rPr>
@@ -2258,13 +2411,13 @@
               <w:lang w:eastAsia="en-US"/>
             </w:rPr>
           </w:pPr>
-          <w:hyperlink w:anchor="_Toc436126164" w:history="1">
+          <w:hyperlink w:anchor="_Toc436135747" w:history="1">
             <w:r>
               <w:rPr>
                 <w:rStyle w:val="Hyperlink"/>
                 <w:noProof/>
               </w:rPr>
-              <w:t>Schedule</w:t>
+              <w:t>Planning Risks and Contingencies</w:t>
             </w:r>
             <w:r>
               <w:rPr>
@@ -2285,7 +2438,7 @@
                 <w:noProof/>
                 <w:webHidden/>
               </w:rPr>
-              <w:instrText xml:space="preserve"> PAGEREF _Toc436126164 \h </w:instrText>
+              <w:instrText xml:space="preserve"> PAGEREF _Toc436135747 \h </w:instrText>
             </w:r>
             <w:r>
               <w:rPr>
@@ -2332,13 +2485,13 @@
               <w:lang w:eastAsia="en-US"/>
             </w:rPr>
           </w:pPr>
-          <w:hyperlink w:anchor="_Toc436126165" w:history="1">
+          <w:hyperlink w:anchor="_Toc436135748" w:history="1">
             <w:r>
               <w:rPr>
                 <w:rStyle w:val="Hyperlink"/>
                 <w:noProof/>
               </w:rPr>
-              <w:t>Planning Risks and Contingencies</w:t>
+              <w:t>Glossary</w:t>
             </w:r>
             <w:r>
               <w:rPr>
@@ -2359,7 +2512,7 @@
                 <w:noProof/>
                 <w:webHidden/>
               </w:rPr>
-              <w:instrText xml:space="preserve"> PAGEREF _Toc436126165 \h </w:instrText>
+              <w:instrText xml:space="preserve"> PAGEREF _Toc436135748 \h </w:instrText>
             </w:r>
             <w:r>
               <w:rPr>
@@ -2379,7 +2532,7 @@
                 <w:noProof/>
                 <w:webHidden/>
               </w:rPr>
-              <w:t>4</w:t>
+              <w:t>5</w:t>
             </w:r>
             <w:r>
               <w:rPr>
@@ -2406,13 +2559,13 @@
               <w:lang w:eastAsia="en-US"/>
             </w:rPr>
           </w:pPr>
-          <w:hyperlink w:anchor="_Toc436126166" w:history="1">
+          <w:hyperlink w:anchor="_Toc436135749" w:history="1">
             <w:r>
               <w:rPr>
                 <w:rStyle w:val="Hyperlink"/>
                 <w:noProof/>
               </w:rPr>
-              <w:t>Approvals</w:t>
+              <w:t>Appendix</w:t>
             </w:r>
             <w:r>
               <w:rPr>
@@ -2433,155 +2586,7 @@
                 <w:noProof/>
                 <w:webHidden/>
               </w:rPr>
-              <w:instrText xml:space="preserve"> PAGEREF _Toc436126166 \h </w:instrText>
-            </w:r>
-            <w:r>
-              <w:rPr>
-                <w:noProof/>
-                <w:webHidden/>
-              </w:rPr>
-            </w:r>
-            <w:r>
-              <w:rPr>
-                <w:noProof/>
-                <w:webHidden/>
-              </w:rPr>
-              <w:fldChar w:fldCharType="separate"/>
-            </w:r>
-            <w:r>
-              <w:rPr>
-                <w:noProof/>
-                <w:webHidden/>
-              </w:rPr>
-              <w:t>4</w:t>
-            </w:r>
-            <w:r>
-              <w:rPr>
-                <w:noProof/>
-                <w:webHidden/>
-              </w:rPr>
-              <w:fldChar w:fldCharType="end"/>
-            </w:r>
-          </w:hyperlink>
-        </w:p>
-        <w:p>
-          <w:pPr>
-            <w:pStyle w:val="TOC1"/>
-            <w:tabs>
-              <w:tab w:val="right" w:leader="dot" w:pos="9350"/>
-            </w:tabs>
-            <w:rPr>
-              <w:b w:val="0"/>
-              <w:bCs w:val="0"/>
-              <w:noProof/>
-              <w:color w:val="auto"/>
-              <w:sz w:val="22"/>
-              <w:szCs w:val="22"/>
-              <w:lang w:eastAsia="en-US"/>
-            </w:rPr>
-          </w:pPr>
-          <w:hyperlink w:anchor="_Toc436126167" w:history="1">
-            <w:r>
-              <w:rPr>
-                <w:rStyle w:val="Hyperlink"/>
-                <w:noProof/>
-              </w:rPr>
-              <w:t>Glossary</w:t>
-            </w:r>
-            <w:r>
-              <w:rPr>
-                <w:noProof/>
-                <w:webHidden/>
-              </w:rPr>
-              <w:tab/>
-            </w:r>
-            <w:r>
-              <w:rPr>
-                <w:noProof/>
-                <w:webHidden/>
-              </w:rPr>
-              <w:fldChar w:fldCharType="begin"/>
-            </w:r>
-            <w:r>
-              <w:rPr>
-                <w:noProof/>
-                <w:webHidden/>
-              </w:rPr>
-              <w:instrText xml:space="preserve"> PAGEREF _Toc436126167 \h </w:instrText>
-            </w:r>
-            <w:r>
-              <w:rPr>
-                <w:noProof/>
-                <w:webHidden/>
-              </w:rPr>
-            </w:r>
-            <w:r>
-              <w:rPr>
-                <w:noProof/>
-                <w:webHidden/>
-              </w:rPr>
-              <w:fldChar w:fldCharType="separate"/>
-            </w:r>
-            <w:r>
-              <w:rPr>
-                <w:noProof/>
-                <w:webHidden/>
-              </w:rPr>
-              <w:t>5</w:t>
-            </w:r>
-            <w:r>
-              <w:rPr>
-                <w:noProof/>
-                <w:webHidden/>
-              </w:rPr>
-              <w:fldChar w:fldCharType="end"/>
-            </w:r>
-          </w:hyperlink>
-        </w:p>
-        <w:p>
-          <w:pPr>
-            <w:pStyle w:val="TOC1"/>
-            <w:tabs>
-              <w:tab w:val="right" w:leader="dot" w:pos="9350"/>
-            </w:tabs>
-            <w:rPr>
-              <w:b w:val="0"/>
-              <w:bCs w:val="0"/>
-              <w:noProof/>
-              <w:color w:val="auto"/>
-              <w:sz w:val="22"/>
-              <w:szCs w:val="22"/>
-              <w:lang w:eastAsia="en-US"/>
-            </w:rPr>
-          </w:pPr>
-          <w:hyperlink w:anchor="_Toc436126168" w:history="1">
-            <w:r>
-              <w:rPr>
-                <w:rStyle w:val="Hyperlink"/>
-                <w:noProof/>
-              </w:rPr>
-              <w:t>Appendix</w:t>
-            </w:r>
-            <w:r>
-              <w:rPr>
-                <w:noProof/>
-                <w:webHidden/>
-              </w:rPr>
-              <w:tab/>
-            </w:r>
-            <w:r>
-              <w:rPr>
-                <w:noProof/>
-                <w:webHidden/>
-              </w:rPr>
-              <w:fldChar w:fldCharType="begin"/>
-            </w:r>
-            <w:r>
-              <w:rPr>
-                <w:noProof/>
-                <w:webHidden/>
-              </w:rPr>
-              <w:instrText xml:space="preserve"> PAGEREF _Toc436126168 \h </w:instrText>
+              <w:instrText xml:space="preserve"> PAGEREF _Toc436135749 \h </w:instrText>
             </w:r>
             <w:r>
               <w:rPr>
@@ -2646,10 +2651,10 @@
       <w:pPr>
         <w:pStyle w:val="Heading1"/>
       </w:pPr>
-      <w:bookmarkStart w:id="1" w:name="_Toc436126148"/>
+      <w:bookmarkStart w:id="1" w:name="_Toc436135729"/>
       <w:r>
         <w:lastRenderedPageBreak/>
-        <w:t>Test Plan Version Control</w:t>
+        <w:t>Revision History</w:t>
       </w:r>
       <w:bookmarkEnd w:id="1"/>
     </w:p>
@@ -2660,14 +2665,15 @@
         <w:tblLook w:val="04A0" w:firstRow="1" w:lastRow="0" w:firstColumn="1" w:lastColumn="0" w:noHBand="0" w:noVBand="1"/>
       </w:tblPr>
       <w:tblGrid>
-        <w:gridCol w:w="3116"/>
-        <w:gridCol w:w="3117"/>
-        <w:gridCol w:w="3117"/>
+        <w:gridCol w:w="2175"/>
+        <w:gridCol w:w="2384"/>
+        <w:gridCol w:w="2365"/>
+        <w:gridCol w:w="2426"/>
       </w:tblGrid>
       <w:tr>
         <w:tc>
           <w:tcPr>
-            <w:tcW w:w="3116" w:type="dxa"/>
+            <w:tcW w:w="2175" w:type="dxa"/>
           </w:tcPr>
           <w:p>
             <w:pPr>
@@ -2679,13 +2685,13 @@
               <w:rPr>
                 <w:b/>
               </w:rPr>
-              <w:t>Version</w:t>
+              <w:t>Date</w:t>
             </w:r>
           </w:p>
         </w:tc>
         <w:tc>
           <w:tcPr>
-            <w:tcW w:w="3117" w:type="dxa"/>
+            <w:tcW w:w="2384" w:type="dxa"/>
           </w:tcPr>
           <w:p>
             <w:pPr>
@@ -2697,13 +2703,13 @@
               <w:rPr>
                 <w:b/>
               </w:rPr>
-              <w:t>Author</w:t>
+              <w:t>Version</w:t>
             </w:r>
           </w:p>
         </w:tc>
         <w:tc>
           <w:tcPr>
-            <w:tcW w:w="3117" w:type="dxa"/>
+            <w:tcW w:w="2365" w:type="dxa"/>
           </w:tcPr>
           <w:p>
             <w:pPr>
@@ -2715,7 +2721,25 @@
               <w:rPr>
                 <w:b/>
               </w:rPr>
-              <w:t>Modified Items</w:t>
+              <w:t>Description</w:t>
+            </w:r>
+          </w:p>
+        </w:tc>
+        <w:tc>
+          <w:tcPr>
+            <w:tcW w:w="2426" w:type="dxa"/>
+          </w:tcPr>
+          <w:p>
+            <w:pPr>
+              <w:rPr>
+                <w:b/>
+              </w:rPr>
+            </w:pPr>
+            <w:r>
+              <w:rPr>
+                <w:b/>
+              </w:rPr>
+              <w:t>Author</w:t>
             </w:r>
           </w:p>
         </w:tc>
@@ -2723,19 +2747,67 @@
       <w:tr>
         <w:tc>
           <w:tcPr>
-            <w:tcW w:w="3116" w:type="dxa"/>
+            <w:tcW w:w="2175" w:type="dxa"/>
+          </w:tcPr>
+          <w:p>
+            <w:r>
+              <w:t>24.11.2015</w:t>
+            </w:r>
+          </w:p>
+        </w:tc>
+        <w:tc>
+          <w:tcPr>
+            <w:tcW w:w="2384" w:type="dxa"/>
+          </w:tcPr>
+          <w:p>
+            <w:r>
+              <w:t>1.0</w:t>
+            </w:r>
+          </w:p>
+        </w:tc>
+        <w:tc>
+          <w:tcPr>
+            <w:tcW w:w="2365" w:type="dxa"/>
+          </w:tcPr>
+          <w:p>
+            <w:r>
+              <w:t>Test Plan Draft</w:t>
+            </w:r>
+          </w:p>
+        </w:tc>
+        <w:tc>
+          <w:tcPr>
+            <w:tcW w:w="2426" w:type="dxa"/>
+          </w:tcPr>
+          <w:p>
+            <w:r>
+              <w:t>L. Nikodimov</w:t>
+            </w:r>
+          </w:p>
+        </w:tc>
+      </w:tr>
+      <w:tr>
+        <w:tc>
+          <w:tcPr>
+            <w:tcW w:w="2175" w:type="dxa"/>
           </w:tcPr>
           <w:p/>
         </w:tc>
         <w:tc>
           <w:tcPr>
-            <w:tcW w:w="3117" w:type="dxa"/>
+            <w:tcW w:w="2384" w:type="dxa"/>
           </w:tcPr>
           <w:p/>
         </w:tc>
         <w:tc>
           <w:tcPr>
-            <w:tcW w:w="3117" w:type="dxa"/>
+            <w:tcW w:w="2365" w:type="dxa"/>
+          </w:tcPr>
+          <w:p/>
+        </w:tc>
+        <w:tc>
+          <w:tcPr>
+            <w:tcW w:w="2426" w:type="dxa"/>
           </w:tcPr>
           <w:p/>
         </w:tc>
@@ -2743,19 +2815,25 @@
       <w:tr>
         <w:tc>
           <w:tcPr>
-            <w:tcW w:w="3116" w:type="dxa"/>
+            <w:tcW w:w="2175" w:type="dxa"/>
           </w:tcPr>
           <w:p/>
         </w:tc>
         <w:tc>
           <w:tcPr>
-            <w:tcW w:w="3117" w:type="dxa"/>
+            <w:tcW w:w="2384" w:type="dxa"/>
           </w:tcPr>
           <w:p/>
         </w:tc>
         <w:tc>
           <w:tcPr>
-            <w:tcW w:w="3117" w:type="dxa"/>
+            <w:tcW w:w="2365" w:type="dxa"/>
+          </w:tcPr>
+          <w:p/>
+        </w:tc>
+        <w:tc>
+          <w:tcPr>
+            <w:tcW w:w="2426" w:type="dxa"/>
           </w:tcPr>
           <w:p/>
         </w:tc>
@@ -2763,39 +2841,25 @@
       <w:tr>
         <w:tc>
           <w:tcPr>
-            <w:tcW w:w="3116" w:type="dxa"/>
+            <w:tcW w:w="2175" w:type="dxa"/>
           </w:tcPr>
           <w:p/>
         </w:tc>
         <w:tc>
           <w:tcPr>
-            <w:tcW w:w="3117" w:type="dxa"/>
+            <w:tcW w:w="2384" w:type="dxa"/>
           </w:tcPr>
           <w:p/>
         </w:tc>
         <w:tc>
           <w:tcPr>
-            <w:tcW w:w="3117" w:type="dxa"/>
-          </w:tcPr>
-          <w:p/>
-        </w:tc>
-      </w:tr>
-      <w:tr>
-        <w:tc>
-          <w:tcPr>
-            <w:tcW w:w="3116" w:type="dxa"/>
+            <w:tcW w:w="2365" w:type="dxa"/>
           </w:tcPr>
           <w:p/>
         </w:tc>
         <w:tc>
           <w:tcPr>
-            <w:tcW w:w="3117" w:type="dxa"/>
-          </w:tcPr>
-          <w:p/>
-        </w:tc>
-        <w:tc>
-          <w:tcPr>
-            <w:tcW w:w="3117" w:type="dxa"/>
+            <w:tcW w:w="2426" w:type="dxa"/>
           </w:tcPr>
           <w:p/>
         </w:tc>
@@ -2819,32 +2883,30 @@
       <w:pPr>
         <w:pStyle w:val="Heading1"/>
       </w:pPr>
-      <w:bookmarkStart w:id="2" w:name="_Toc436126149"/>
+      <w:bookmarkStart w:id="2" w:name="_Toc436135730"/>
       <w:r>
         <w:lastRenderedPageBreak/>
-        <w:t>Test Plan Identifier</w:t>
+        <w:t>Introduction</w:t>
       </w:r>
       <w:bookmarkEnd w:id="2"/>
     </w:p>
-    <w:p/>
     <w:p>
       <w:pPr>
-        <w:pStyle w:val="Heading1"/>
-      </w:pPr>
-      <w:bookmarkStart w:id="3" w:name="_Toc436126150"/>
+        <w:pStyle w:val="Heading2"/>
+      </w:pPr>
+      <w:bookmarkStart w:id="3" w:name="_Toc436135731"/>
       <w:r>
-        <w:t>References</w:t>
+        <w:t>Objectives</w:t>
       </w:r>
       <w:bookmarkEnd w:id="3"/>
     </w:p>
-    <w:p/>
     <w:p>
       <w:pPr>
-        <w:pStyle w:val="Heading1"/>
-      </w:pPr>
-      <w:bookmarkStart w:id="4" w:name="_Toc436126151"/>
+        <w:pStyle w:val="Heading2"/>
+      </w:pPr>
+      <w:bookmarkStart w:id="4" w:name="_Toc436135732"/>
       <w:r>
-        <w:t>Introduction</w:t>
+        <w:t>Team Members</w:t>
       </w:r>
       <w:bookmarkEnd w:id="4"/>
     </w:p>
@@ -2853,9 +2915,9 @@
       <w:pPr>
         <w:pStyle w:val="Heading1"/>
       </w:pPr>
-      <w:bookmarkStart w:id="5" w:name="_Toc436126152"/>
+      <w:bookmarkStart w:id="5" w:name="_Toc436135733"/>
       <w:r>
-        <w:t>Test Items</w:t>
+        <w:t>Scope</w:t>
       </w:r>
       <w:bookmarkEnd w:id="5"/>
     </w:p>
@@ -2864,9 +2926,9 @@
       <w:pPr>
         <w:pStyle w:val="Heading1"/>
       </w:pPr>
-      <w:bookmarkStart w:id="6" w:name="_Toc436126153"/>
+      <w:bookmarkStart w:id="6" w:name="_Toc436135734"/>
       <w:r>
-        <w:t>Software Risk Issues</w:t>
+        <w:t>Test Items</w:t>
       </w:r>
       <w:bookmarkEnd w:id="6"/>
     </w:p>
@@ -2875,9 +2937,9 @@
       <w:pPr>
         <w:pStyle w:val="Heading1"/>
       </w:pPr>
-      <w:bookmarkStart w:id="7" w:name="_Toc436126154"/>
+      <w:bookmarkStart w:id="7" w:name="_Toc436135735"/>
       <w:r>
-        <w:t>Features to be Tested</w:t>
+        <w:t>Software Risk Issues</w:t>
       </w:r>
       <w:bookmarkEnd w:id="7"/>
     </w:p>
@@ -2886,9 +2948,9 @@
       <w:pPr>
         <w:pStyle w:val="Heading1"/>
       </w:pPr>
-      <w:bookmarkStart w:id="8" w:name="_Toc436126155"/>
+      <w:bookmarkStart w:id="8" w:name="_Toc436135736"/>
       <w:r>
-        <w:t>Features not to be Tested</w:t>
+        <w:t>Features to be Tested</w:t>
       </w:r>
       <w:bookmarkEnd w:id="8"/>
     </w:p>
@@ -2897,9 +2959,9 @@
       <w:pPr>
         <w:pStyle w:val="Heading1"/>
       </w:pPr>
-      <w:bookmarkStart w:id="9" w:name="_Toc436126156"/>
+      <w:bookmarkStart w:id="9" w:name="_Toc436135737"/>
       <w:r>
-        <w:t>Approach</w:t>
+        <w:t>Features not to be Tested</w:t>
       </w:r>
       <w:bookmarkEnd w:id="9"/>
     </w:p>
@@ -2908,9 +2970,9 @@
       <w:pPr>
         <w:pStyle w:val="Heading1"/>
       </w:pPr>
-      <w:bookmarkStart w:id="10" w:name="_Toc436126157"/>
+      <w:bookmarkStart w:id="10" w:name="_Toc436135738"/>
       <w:r>
-        <w:t>Item Pass/Fail Criteria</w:t>
+        <w:t>Approach</w:t>
       </w:r>
       <w:bookmarkEnd w:id="10"/>
     </w:p>
@@ -2919,9 +2981,9 @@
       <w:pPr>
         <w:pStyle w:val="Heading1"/>
       </w:pPr>
-      <w:bookmarkStart w:id="11" w:name="_Toc436126158"/>
+      <w:bookmarkStart w:id="11" w:name="_Toc436135739"/>
       <w:r>
-        <w:t>Suspension Criteria and Resumption Requirements</w:t>
+        <w:t>Item Pass/Fail Criteria</w:t>
       </w:r>
       <w:bookmarkEnd w:id="11"/>
     </w:p>
@@ -2930,10 +2992,9 @@
       <w:pPr>
         <w:pStyle w:val="Heading1"/>
       </w:pPr>
-      <w:bookmarkStart w:id="12" w:name="_Toc436126159"/>
+      <w:bookmarkStart w:id="12" w:name="_Toc436135740"/>
       <w:r>
-        <w:lastRenderedPageBreak/>
-        <w:t>Test Deliverables</w:t>
+        <w:t>Suspension Criteria and Resumption Requirements</w:t>
       </w:r>
       <w:bookmarkEnd w:id="12"/>
     </w:p>
@@ -2942,9 +3003,10 @@
       <w:pPr>
         <w:pStyle w:val="Heading1"/>
       </w:pPr>
-      <w:bookmarkStart w:id="13" w:name="_Toc436126160"/>
+      <w:bookmarkStart w:id="13" w:name="_Toc436135741"/>
       <w:r>
-        <w:t>Remaining Test Tasks</w:t>
+        <w:lastRenderedPageBreak/>
+        <w:t>Test Deliverables</w:t>
       </w:r>
       <w:bookmarkEnd w:id="13"/>
     </w:p>
@@ -2953,9 +3015,9 @@
       <w:pPr>
         <w:pStyle w:val="Heading1"/>
       </w:pPr>
-      <w:bookmarkStart w:id="14" w:name="_Toc436126161"/>
+      <w:bookmarkStart w:id="14" w:name="_Toc436135742"/>
       <w:r>
-        <w:t>Environmental Needs</w:t>
+        <w:t>Remaining Test Tasks</w:t>
       </w:r>
       <w:bookmarkEnd w:id="14"/>
     </w:p>
@@ -2964,9 +3026,9 @@
       <w:pPr>
         <w:pStyle w:val="Heading1"/>
       </w:pPr>
-      <w:bookmarkStart w:id="15" w:name="_Toc436126162"/>
+      <w:bookmarkStart w:id="15" w:name="_Toc436135743"/>
       <w:r>
-        <w:t>Staffing and Training Needs</w:t>
+        <w:t>Environmental Needs</w:t>
       </w:r>
       <w:bookmarkEnd w:id="15"/>
     </w:p>
@@ -2975,9 +3037,9 @@
       <w:pPr>
         <w:pStyle w:val="Heading1"/>
       </w:pPr>
-      <w:bookmarkStart w:id="16" w:name="_Toc436126163"/>
+      <w:bookmarkStart w:id="16" w:name="_Toc436135744"/>
       <w:r>
-        <w:t>Responsibilities</w:t>
+        <w:t>Staffing and Training Needs</w:t>
       </w:r>
       <w:bookmarkEnd w:id="16"/>
     </w:p>
@@ -2986,9 +3048,9 @@
       <w:pPr>
         <w:pStyle w:val="Heading1"/>
       </w:pPr>
-      <w:bookmarkStart w:id="17" w:name="_Toc436126164"/>
+      <w:bookmarkStart w:id="17" w:name="_Toc436135745"/>
       <w:r>
-        <w:t>Schedule</w:t>
+        <w:t>Responsibilities</w:t>
       </w:r>
       <w:bookmarkEnd w:id="17"/>
     </w:p>
@@ -2997,9 +3059,9 @@
       <w:pPr>
         <w:pStyle w:val="Heading1"/>
       </w:pPr>
-      <w:bookmarkStart w:id="18" w:name="_Toc436126165"/>
+      <w:bookmarkStart w:id="18" w:name="_Toc436135746"/>
       <w:r>
-        <w:t>Planning Risks and Contingencies</w:t>
+        <w:t>Schedule</w:t>
       </w:r>
       <w:bookmarkEnd w:id="18"/>
     </w:p>
@@ -3008,9 +3070,9 @@
       <w:pPr>
         <w:pStyle w:val="Heading1"/>
       </w:pPr>
-      <w:bookmarkStart w:id="19" w:name="_Toc436126166"/>
+      <w:bookmarkStart w:id="19" w:name="_Toc436135747"/>
       <w:r>
-        <w:t>Approvals</w:t>
+        <w:t>Planning Risks and Contingencies</w:t>
       </w:r>
       <w:bookmarkEnd w:id="19"/>
     </w:p>
@@ -3024,21 +3086,24 @@
       <w:pPr>
         <w:pStyle w:val="Heading1"/>
       </w:pPr>
-      <w:bookmarkStart w:id="20" w:name="_Toc436126167"/>
+      <w:bookmarkStart w:id="20" w:name="_Toc436135748"/>
       <w:r>
         <w:lastRenderedPageBreak/>
         <w:t>Glossary</w:t>
       </w:r>
       <w:bookmarkEnd w:id="20"/>
     </w:p>
+    <w:p/>
     <w:p>
+      <w:r>
+        <w:br w:type="page"/>
+      </w:r>
+    </w:p>
+    <w:p>
       <w:pPr>
         <w:pStyle w:val="Heading1"/>
-        <w:keepNext w:val="0"/>
-        <w:keepLines w:val="0"/>
-        <w:pageBreakBefore/>
-      </w:pPr>
-      <w:bookmarkStart w:id="21" w:name="_Toc436126168"/>
+      </w:pPr>
+      <w:bookmarkStart w:id="21" w:name="_Toc436135749"/>
       <w:r>
         <w:lastRenderedPageBreak/>
         <w:t>Appendix</w:t>
@@ -3116,7 +3181,7 @@
           <w:rPr>
             <w:noProof/>
           </w:rPr>
-          <w:t>6</w:t>
+          <w:t>2</w:t>
         </w:r>
         <w:r>
           <w:rPr>
@@ -4445,611 +4510,6 @@
 </w:styles>
 </file>
 
-<file path=word/glossary/document.xml><?xml version="1.0" encoding="utf-8"?>
-<w:glossaryDocument xmlns:wpc="http://schemas.microsoft.com/office/word/2010/wordprocessingCanvas" xmlns:cx="http://schemas.microsoft.com/office/drawing/2014/chartex" xmlns:cx1="http://schemas.microsoft.com/office/drawing/2015/9/8/chartex" xmlns:mc="http://schemas.openxmlformats.org/markup-compatibility/2006" xmlns:o="urn:schemas-microsoft-com:office:office" xmlns:r="http://schemas.openxmlformats.org/officeDocument/2006/relationships" xmlns:m="http://schemas.openxmlformats.org/officeDocument/2006/math" xmlns:v="urn:schemas-microsoft-com:vml" xmlns:wp14="http://schemas.microsoft.com/office/word/2010/wordprocessingDrawing" xmlns:wp="http://schemas.openxmlformats.org/drawingml/2006/wordprocessingDrawing" xmlns:w10="urn:schemas-microsoft-com:office:word" xmlns:w="http://schemas.openxmlformats.org/wordprocessingml/2006/main" xmlns:w14="http://schemas.microsoft.com/office/word/2010/wordml" xmlns:w15="http://schemas.microsoft.com/office/word/2012/wordml" xmlns:w16se="http://schemas.microsoft.com/office/word/2015/wordml/symex" xmlns:wpg="http://schemas.microsoft.com/office/word/2010/wordprocessingGroup" xmlns:wpi="http://schemas.microsoft.com/office/word/2010/wordprocessingInk" xmlns:wne="http://schemas.microsoft.com/office/word/2006/wordml" xmlns:wps="http://schemas.microsoft.com/office/word/2010/wordprocessingShape" mc:Ignorable="w14 w15 w16se wp14"/>
-</file>
-
-<file path=word/glossary/fontTable.xml><?xml version="1.0" encoding="utf-8"?>
-<w:fonts xmlns:mc="http://schemas.openxmlformats.org/markup-compatibility/2006" xmlns:r="http://schemas.openxmlformats.org/officeDocument/2006/relationships" xmlns:w="http://schemas.openxmlformats.org/wordprocessingml/2006/main" xmlns:w14="http://schemas.microsoft.com/office/word/2010/wordml" xmlns:w15="http://schemas.microsoft.com/office/word/2012/wordml" xmlns:w16se="http://schemas.microsoft.com/office/word/2015/wordml/symex" mc:Ignorable="w14 w15 w16se">
-  <w:font w:name="Symbol">
-    <w:panose1 w:val="05050102010706020507"/>
-    <w:charset w:val="02"/>
-    <w:family w:val="roman"/>
-    <w:pitch w:val="variable"/>
-    <w:sig w:usb0="00000000" w:usb1="10000000" w:usb2="00000000" w:usb3="00000000" w:csb0="80000000" w:csb1="00000000"/>
-  </w:font>
-  <w:font w:name="Times New Roman">
-    <w:panose1 w:val="02020603050405020304"/>
-    <w:charset w:val="00"/>
-    <w:family w:val="roman"/>
-    <w:pitch w:val="variable"/>
-    <w:sig w:usb0="E0002AFF" w:usb1="C0007841" w:usb2="00000009" w:usb3="00000000" w:csb0="000001FF" w:csb1="00000000"/>
-  </w:font>
-  <w:font w:name="Courier New">
-    <w:panose1 w:val="02070309020205020404"/>
-    <w:charset w:val="00"/>
-    <w:family w:val="modern"/>
-    <w:pitch w:val="fixed"/>
-    <w:sig w:usb0="E0002EFF" w:usb1="C0007843" w:usb2="00000009" w:usb3="00000000" w:csb0="000001FF" w:csb1="00000000"/>
-  </w:font>
-  <w:font w:name="Wingdings">
-    <w:panose1 w:val="05000000000000000000"/>
-    <w:charset w:val="02"/>
-    <w:family w:val="auto"/>
-    <w:pitch w:val="variable"/>
-    <w:sig w:usb0="00000000" w:usb1="10000000" w:usb2="00000000" w:usb3="00000000" w:csb0="80000000" w:csb1="00000000"/>
-  </w:font>
-  <w:font w:name="Garamond">
-    <w:panose1 w:val="02020404030301010803"/>
-    <w:charset w:val="00"/>
-    <w:family w:val="roman"/>
-    <w:pitch w:val="variable"/>
-    <w:sig w:usb0="00000287" w:usb1="00000000" w:usb2="00000000" w:usb3="00000000" w:csb0="0000009F" w:csb1="00000000"/>
-  </w:font>
-  <w:font w:name="MS Mincho">
-    <w:altName w:val="Yu Gothic UI"/>
-    <w:panose1 w:val="02020609040205080304"/>
-    <w:charset w:val="80"/>
-    <w:family w:val="modern"/>
-    <w:pitch w:val="fixed"/>
-    <w:sig w:usb0="E00002FF" w:usb1="6AC7FDFB" w:usb2="08000012" w:usb3="00000000" w:csb0="0002009F" w:csb1="00000000"/>
-  </w:font>
-  <w:font w:name="Century Gothic">
-    <w:panose1 w:val="020B0502020202020204"/>
-    <w:charset w:val="00"/>
-    <w:family w:val="swiss"/>
-    <w:pitch w:val="variable"/>
-    <w:sig w:usb0="00000287" w:usb1="00000000" w:usb2="00000000" w:usb3="00000000" w:csb0="0000009F" w:csb1="00000000"/>
-  </w:font>
-  <w:font w:name="MS Gothic">
-    <w:altName w:val="ＭＳ ゴシック"/>
-    <w:panose1 w:val="020B0609070205080204"/>
-    <w:charset w:val="80"/>
-    <w:family w:val="modern"/>
-    <w:pitch w:val="fixed"/>
-    <w:sig w:usb0="E00002FF" w:usb1="6AC7FDFB" w:usb2="08000012" w:usb3="00000000" w:csb0="0002009F" w:csb1="00000000"/>
-  </w:font>
-  <w:font w:name="Calibri">
-    <w:panose1 w:val="020F0502020204030204"/>
-    <w:charset w:val="00"/>
-    <w:family w:val="swiss"/>
-    <w:pitch w:val="variable"/>
-    <w:sig w:usb0="E10002FF" w:usb1="4000ACFF" w:usb2="00000009" w:usb3="00000000" w:csb0="0000019F" w:csb1="00000000"/>
-  </w:font>
-  <w:font w:name="Calibri Light">
-    <w:panose1 w:val="020F0302020204030204"/>
-    <w:charset w:val="00"/>
-    <w:family w:val="swiss"/>
-    <w:pitch w:val="variable"/>
-    <w:sig w:usb0="A00002EF" w:usb1="4000207B" w:usb2="00000000" w:usb3="00000000" w:csb0="0000009F" w:csb1="00000000"/>
-  </w:font>
-</w:fonts>
-</file>
-
-<file path=word/glossary/settings.xml><?xml version="1.0" encoding="utf-8"?>
-<w:settings xmlns:mc="http://schemas.openxmlformats.org/markup-compatibility/2006" xmlns:o="urn:schemas-microsoft-com:office:office" xmlns:r="http://schemas.openxmlformats.org/officeDocument/2006/relationships" xmlns:m="http://schemas.openxmlformats.org/officeDocument/2006/math" xmlns:v="urn:schemas-microsoft-com:vml" xmlns:w10="urn:schemas-microsoft-com:office:word" xmlns:w="http://schemas.openxmlformats.org/wordprocessingml/2006/main" xmlns:w14="http://schemas.microsoft.com/office/word/2010/wordml" xmlns:w15="http://schemas.microsoft.com/office/word/2012/wordml" xmlns:w16se="http://schemas.microsoft.com/office/word/2015/wordml/symex" xmlns:sl="http://schemas.openxmlformats.org/schemaLibrary/2006/main" mc:Ignorable="w14 w15 w16se">
-  <w:view w:val="normal"/>
-  <w:defaultTabStop w:val="720"/>
-  <w:characterSpacingControl w:val="doNotCompress"/>
-  <w:compat>
-    <w:useFELayout/>
-    <w:compatSetting w:name="compatibilityMode" w:uri="http://schemas.microsoft.com/office/word" w:val="15"/>
-    <w:compatSetting w:name="overrideTableStyleFontSizeAndJustification" w:uri="http://schemas.microsoft.com/office/word" w:val="1"/>
-    <w:compatSetting w:name="enableOpenTypeFeatures" w:uri="http://schemas.microsoft.com/office/word" w:val="1"/>
-    <w:compatSetting w:name="doNotFlipMirrorIndents" w:uri="http://schemas.microsoft.com/office/word" w:val="1"/>
-    <w:compatSetting w:name="differentiateMultirowTableHeaders" w:uri="http://schemas.microsoft.com/office/word" w:val="1"/>
-  </w:compat>
-  <w:rsids>
-    <w:rsidRoot w:val="00610056"/>
-    <w:rsid w:val="0008071D"/>
-    <w:rsid w:val="002220B2"/>
-    <w:rsid w:val="005641D0"/>
-    <w:rsid w:val="00610056"/>
-    <w:rsid w:val="00DC4DAC"/>
-  </w:rsids>
-  <m:mathPr>
-    <m:mathFont m:val="Cambria Math"/>
-    <m:brkBin m:val="before"/>
-    <m:brkBinSub m:val="--"/>
-    <m:smallFrac m:val="0"/>
-    <m:dispDef/>
-    <m:lMargin m:val="0"/>
-    <m:rMargin m:val="0"/>
-    <m:defJc m:val="centerGroup"/>
-    <m:wrapIndent m:val="1440"/>
-    <m:intLim m:val="subSup"/>
-    <m:naryLim m:val="undOvr"/>
-  </m:mathPr>
-  <w:themeFontLang w:val="en-US"/>
-  <w:clrSchemeMapping w:bg1="light1" w:t1="dark1" w:bg2="light2" w:t2="dark2" w:accent1="accent1" w:accent2="accent2" w:accent3="accent3" w:accent4="accent4" w:accent5="accent5" w:accent6="accent6" w:hyperlink="hyperlink" w:followedHyperlink="followedHyperlink"/>
-  <w:decimalSymbol w:val="."/>
-  <w:listSeparator w:val=","/>
-  <w15:chartTrackingRefBased/>
-</w:settings>
-</file>
-
-<file path=word/glossary/styles.xml><?xml version="1.0" encoding="utf-8"?>
-<w:styles xmlns:mc="http://schemas.openxmlformats.org/markup-compatibility/2006" xmlns:r="http://schemas.openxmlformats.org/officeDocument/2006/relationships" xmlns:w="http://schemas.openxmlformats.org/wordprocessingml/2006/main" xmlns:w14="http://schemas.microsoft.com/office/word/2010/wordml" xmlns:w15="http://schemas.microsoft.com/office/word/2012/wordml" xmlns:w16se="http://schemas.microsoft.com/office/word/2015/wordml/symex" mc:Ignorable="w14 w15 w16se">
-  <w:docDefaults>
-    <w:rPrDefault>
-      <w:rPr>
-        <w:rFonts w:asciiTheme="minorHAnsi" w:eastAsiaTheme="minorEastAsia" w:hAnsiTheme="minorHAnsi" w:cstheme="minorBidi"/>
-        <w:sz w:val="22"/>
-        <w:szCs w:val="22"/>
-        <w:lang w:val="en-US" w:eastAsia="en-US" w:bidi="ar-SA"/>
-      </w:rPr>
-    </w:rPrDefault>
-    <w:pPrDefault>
-      <w:pPr>
-        <w:spacing w:after="160" w:line="259" w:lineRule="auto"/>
-      </w:pPr>
-    </w:pPrDefault>
-  </w:docDefaults>
-  <w:latentStyles w:defLockedState="0" w:defUIPriority="99" w:defSemiHidden="0" w:defUnhideWhenUsed="0" w:defQFormat="0" w:count="371">
-    <w:lsdException w:name="Normal" w:uiPriority="0" w:qFormat="1"/>
-    <w:lsdException w:name="heading 1" w:uiPriority="9" w:qFormat="1"/>
-    <w:lsdException w:name="heading 2" w:semiHidden="1" w:uiPriority="9" w:unhideWhenUsed="1" w:qFormat="1"/>
-    <w:lsdException w:name="heading 3" w:semiHidden="1" w:uiPriority="9" w:unhideWhenUsed="1" w:qFormat="1"/>
-    <w:lsdException w:name="heading 4" w:semiHidden="1" w:uiPriority="9" w:unhideWhenUsed="1" w:qFormat="1"/>
-    <w:lsdException w:name="heading 5" w:semiHidden="1" w:uiPriority="9" w:unhideWhenUsed="1" w:qFormat="1"/>
-    <w:lsdException w:name="heading 6" w:semiHidden="1" w:uiPriority="9" w:unhideWhenUsed="1" w:qFormat="1"/>
-    <w:lsdException w:name="heading 7" w:semiHidden="1" w:uiPriority="9" w:unhideWhenUsed="1" w:qFormat="1"/>
-    <w:lsdException w:name="heading 8" w:semiHidden="1" w:uiPriority="9" w:unhideWhenUsed="1" w:qFormat="1"/>
-    <w:lsdException w:name="heading 9" w:semiHidden="1" w:uiPriority="9" w:unhideWhenUsed="1" w:qFormat="1"/>
-    <w:lsdException w:name="index 1" w:semiHidden="1" w:unhideWhenUsed="1"/>
-    <w:lsdException w:name="index 2" w:semiHidden="1" w:unhideWhenUsed="1"/>
-    <w:lsdException w:name="index 3" w:semiHidden="1" w:unhideWhenUsed="1"/>
-    <w:lsdException w:name="index 4" w:semiHidden="1" w:unhideWhenUsed="1"/>
-    <w:lsdException w:name="index 5" w:semiHidden="1" w:unhideWhenUsed="1"/>
-    <w:lsdException w:name="index 6" w:semiHidden="1" w:unhideWhenUsed="1"/>
-    <w:lsdException w:name="index 7" w:semiHidden="1" w:unhideWhenUsed="1"/>
-    <w:lsdException w:name="index 8" w:semiHidden="1" w:unhideWhenUsed="1"/>
-    <w:lsdException w:name="index 9" w:semiHidden="1" w:unhideWhenUsed="1"/>
-    <w:lsdException w:name="toc 1" w:semiHidden="1" w:uiPriority="39" w:unhideWhenUsed="1"/>
-    <w:lsdException w:name="toc 2" w:semiHidden="1" w:uiPriority="39" w:unhideWhenUsed="1"/>
-    <w:lsdException w:name="toc 3" w:semiHidden="1" w:uiPriority="39" w:unhideWhenUsed="1"/>
-    <w:lsdException w:name="toc 4" w:semiHidden="1" w:uiPriority="39" w:unhideWhenUsed="1"/>
-    <w:lsdException w:name="toc 5" w:semiHidden="1" w:uiPriority="39" w:unhideWhenUsed="1"/>
-    <w:lsdException w:name="toc 6" w:semiHidden="1" w:uiPriority="39" w:unhideWhenUsed="1"/>
-    <w:lsdException w:name="toc 7" w:semiHidden="1" w:uiPriority="39" w:unhideWhenUsed="1"/>
-    <w:lsdException w:name="toc 8" w:semiHidden="1" w:uiPriority="39" w:unhideWhenUsed="1"/>
-    <w:lsdException w:name="toc 9" w:semiHidden="1" w:uiPriority="39" w:unhideWhenUsed="1"/>
-    <w:lsdException w:name="Normal Indent" w:semiHidden="1" w:unhideWhenUsed="1"/>
-    <w:lsdException w:name="footnote text" w:semiHidden="1" w:unhideWhenUsed="1"/>
-    <w:lsdException w:name="annotation text" w:semiHidden="1" w:unhideWhenUsed="1"/>
-    <w:lsdException w:name="header" w:semiHidden="1" w:unhideWhenUsed="1"/>
-    <w:lsdException w:name="footer" w:semiHidden="1" w:unhideWhenUsed="1"/>
-    <w:lsdException w:name="index heading" w:semiHidden="1" w:unhideWhenUsed="1"/>
-    <w:lsdException w:name="caption" w:semiHidden="1" w:uiPriority="35" w:unhideWhenUsed="1" w:qFormat="1"/>
-    <w:lsdException w:name="table of figures" w:semiHidden="1" w:unhideWhenUsed="1"/>
-    <w:lsdException w:name="envelope address" w:semiHidden="1" w:unhideWhenUsed="1"/>
-    <w:lsdException w:name="envelope return" w:semiHidden="1" w:unhideWhenUsed="1"/>
-    <w:lsdException w:name="footnote reference" w:semiHidden="1" w:unhideWhenUsed="1"/>
-    <w:lsdException w:name="annotation reference" w:semiHidden="1" w:unhideWhenUsed="1"/>
-    <w:lsdException w:name="line number" w:semiHidden="1" w:unhideWhenUsed="1"/>
-    <w:lsdException w:name="page number" w:semiHidden="1" w:unhideWhenUsed="1"/>
-    <w:lsdException w:name="endnote reference" w:semiHidden="1" w:unhideWhenUsed="1"/>
-    <w:lsdException w:name="endnote text" w:semiHidden="1" w:unhideWhenUsed="1"/>
-    <w:lsdException w:name="table of authorities" w:semiHidden="1" w:unhideWhenUsed="1"/>
-    <w:lsdException w:name="macro" w:semiHidden="1" w:unhideWhenUsed="1"/>
-    <w:lsdException w:name="toa heading" w:semiHidden="1" w:unhideWhenUsed="1"/>
-    <w:lsdException w:name="List" w:semiHidden="1" w:unhideWhenUsed="1"/>
-    <w:lsdException w:name="List Bullet" w:semiHidden="1" w:unhideWhenUsed="1"/>
-    <w:lsdException w:name="List Number" w:semiHidden="1" w:unhideWhenUsed="1"/>
-    <w:lsdException w:name="List 2" w:semiHidden="1" w:unhideWhenUsed="1"/>
-    <w:lsdException w:name="List 3" w:semiHidden="1" w:unhideWhenUsed="1"/>
-    <w:lsdException w:name="List 4" w:semiHidden="1" w:unhideWhenUsed="1"/>
-    <w:lsdException w:name="List 5" w:semiHidden="1" w:unhideWhenUsed="1"/>
-    <w:lsdException w:name="List Bullet 2" w:semiHidden="1" w:unhideWhenUsed="1"/>
-    <w:lsdException w:name="List Bullet 3" w:semiHidden="1" w:unhideWhenUsed="1"/>
-    <w:lsdException w:name="List Bullet 4" w:semiHidden="1" w:unhideWhenUsed="1"/>
-    <w:lsdException w:name="List Bullet 5" w:semiHidden="1" w:unhideWhenUsed="1"/>
-    <w:lsdException w:name="List Number 2" w:semiHidden="1" w:unhideWhenUsed="1"/>
-    <w:lsdException w:name="List Number 3" w:semiHidden="1" w:unhideWhenUsed="1"/>
-    <w:lsdException w:name="List Number 4" w:semiHidden="1" w:unhideWhenUsed="1"/>
-    <w:lsdException w:name="List Number 5" w:semiHidden="1" w:unhideWhenUsed="1"/>
-    <w:lsdException w:name="Title" w:uiPriority="10" w:qFormat="1"/>
-    <w:lsdException w:name="Closing" w:semiHidden="1" w:unhideWhenUsed="1"/>
-    <w:lsdException w:name="Signature" w:semiHidden="1" w:unhideWhenUsed="1"/>
-    <w:lsdException w:name="Default Paragraph Font" w:semiHidden="1" w:uiPriority="1" w:unhideWhenUsed="1"/>
-    <w:lsdException w:name="Body Text" w:semiHidden="1" w:unhideWhenUsed="1"/>
-    <w:lsdException w:name="Body Text Indent" w:semiHidden="1" w:unhideWhenUsed="1"/>
-    <w:lsdException w:name="List Continue" w:semiHidden="1" w:unhideWhenUsed="1"/>
-    <w:lsdException w:name="List Continue 2" w:semiHidden="1" w:unhideWhenUsed="1"/>
-    <w:lsdException w:name="List Continue 3" w:semiHidden="1" w:unhideWhenUsed="1"/>
-    <w:lsdException w:name="List Continue 4" w:semiHidden="1" w:unhideWhenUsed="1"/>
-    <w:lsdException w:name="List Continue 5" w:semiHidden="1" w:unhideWhenUsed="1"/>
-    <w:lsdException w:name="Message Header" w:semiHidden="1" w:unhideWhenUsed="1"/>
-    <w:lsdException w:name="Subtitle" w:uiPriority="11" w:qFormat="1"/>
-    <w:lsdException w:name="Salutation" w:semiHidden="1" w:unhideWhenUsed="1"/>
-    <w:lsdException w:name="Date" w:semiHidden="1" w:unhideWhenUsed="1"/>
-    <w:lsdException w:name="Body Text First Indent" w:semiHidden="1" w:unhideWhenUsed="1"/>
-    <w:lsdException w:name="Body Text First Indent 2" w:semiHidden="1" w:unhideWhenUsed="1"/>
-    <w:lsdException w:name="Note Heading" w:semiHidden="1" w:unhideWhenUsed="1"/>
-    <w:lsdException w:name="Body Text 2" w:semiHidden="1" w:unhideWhenUsed="1"/>
-    <w:lsdException w:name="Body Text 3" w:semiHidden="1" w:unhideWhenUsed="1"/>
-    <w:lsdException w:name="Body Text Indent 2" w:semiHidden="1" w:unhideWhenUsed="1"/>
-    <w:lsdException w:name="Body Text Indent 3" w:semiHidden="1" w:unhideWhenUsed="1"/>
-    <w:lsdException w:name="Block Text" w:semiHidden="1" w:unhideWhenUsed="1"/>
-    <w:lsdException w:name="Hyperlink" w:semiHidden="1" w:unhideWhenUsed="1"/>
-    <w:lsdException w:name="FollowedHyperlink" w:semiHidden="1" w:unhideWhenUsed="1"/>
-    <w:lsdException w:name="Strong" w:uiPriority="22" w:qFormat="1"/>
-    <w:lsdException w:name="Emphasis" w:uiPriority="20" w:qFormat="1"/>
-    <w:lsdException w:name="Document Map" w:semiHidden="1" w:unhideWhenUsed="1"/>
-    <w:lsdException w:name="Plain Text" w:semiHidden="1" w:unhideWhenUsed="1"/>
-    <w:lsdException w:name="E-mail Signature" w:semiHidden="1" w:unhideWhenUsed="1"/>
-    <w:lsdException w:name="HTML Top of Form" w:semiHidden="1" w:unhideWhenUsed="1"/>
-    <w:lsdException w:name="HTML Bottom of Form" w:semiHidden="1" w:unhideWhenUsed="1"/>
-    <w:lsdException w:name="Normal (Web)" w:semiHidden="1" w:unhideWhenUsed="1"/>
-    <w:lsdException w:name="HTML Acronym" w:semiHidden="1" w:unhideWhenUsed="1"/>
-    <w:lsdException w:name="HTML Address" w:semiHidden="1" w:unhideWhenUsed="1"/>
-    <w:lsdException w:name="HTML Cite" w:semiHidden="1" w:unhideWhenUsed="1"/>
-    <w:lsdException w:name="HTML Code" w:semiHidden="1" w:unhideWhenUsed="1"/>
-    <w:lsdException w:name="HTML Definition" w:semiHidden="1" w:unhideWhenUsed="1"/>
-    <w:lsdException w:name="HTML Keyboard" w:semiHidden="1" w:unhideWhenUsed="1"/>
-    <w:lsdException w:name="HTML Preformatted" w:semiHidden="1" w:unhideWhenUsed="1"/>
-    <w:lsdException w:name="HTML Sample" w:semiHidden="1" w:unhideWhenUsed="1"/>
-    <w:lsdException w:name="HTML Typewriter" w:semiHidden="1" w:unhideWhenUsed="1"/>
-    <w:lsdException w:name="HTML Variable" w:semiHidden="1" w:unhideWhenUsed="1"/>
-    <w:lsdException w:name="Normal Table" w:semiHidden="1" w:unhideWhenUsed="1"/>
-    <w:lsdException w:name="annotation subject" w:semiHidden="1" w:unhideWhenUsed="1"/>
-    <w:lsdException w:name="No List" w:semiHidden="1" w:unhideWhenUsed="1"/>
-    <w:lsdException w:name="Outline List 1" w:semiHidden="1" w:unhideWhenUsed="1"/>
-    <w:lsdException w:name="Outline List 2" w:semiHidden="1" w:unhideWhenUsed="1"/>
-    <w:lsdException w:name="Outline List 3" w:semiHidden="1" w:unhideWhenUsed="1"/>
-    <w:lsdException w:name="Table Simple 1" w:semiHidden="1" w:unhideWhenUsed="1"/>
-    <w:lsdException w:name="Table Simple 2" w:semiHidden="1" w:unhideWhenUsed="1"/>
-    <w:lsdException w:name="Table Simple 3" w:semiHidden="1" w:unhideWhenUsed="1"/>
-    <w:lsdException w:name="Table Classic 1" w:semiHidden="1" w:unhideWhenUsed="1"/>
-    <w:lsdException w:name="Table Classic 2" w:semiHidden="1" w:unhideWhenUsed="1"/>
-    <w:lsdException w:name="Table Classic 3" w:semiHidden="1" w:unhideWhenUsed="1"/>
-    <w:lsdException w:name="Table Classic 4" w:semiHidden="1" w:unhideWhenUsed="1"/>
-    <w:lsdException w:name="Table Colorful 1" w:semiHidden="1" w:unhideWhenUsed="1"/>
-    <w:lsdException w:name="Table Colorful 2" w:semiHidden="1" w:unhideWhenUsed="1"/>
-    <w:lsdException w:name="Table Colorful 3" w:semiHidden="1" w:unhideWhenUsed="1"/>
-    <w:lsdException w:name="Table Columns 1" w:semiHidden="1" w:unhideWhenUsed="1"/>
-    <w:lsdException w:name="Table Columns 2" w:semiHidden="1" w:unhideWhenUsed="1"/>
-    <w:lsdException w:name="Table Columns 3" w:semiHidden="1" w:unhideWhenUsed="1"/>
-    <w:lsdException w:name="Table Columns 4" w:semiHidden="1" w:unhideWhenUsed="1"/>
-    <w:lsdException w:name="Table Columns 5" w:semiHidden="1" w:unhideWhenUsed="1"/>
-    <w:lsdException w:name="Table Grid 1" w:semiHidden="1" w:unhideWhenUsed="1"/>
-    <w:lsdException w:name="Table Grid 2" w:semiHidden="1" w:unhideWhenUsed="1"/>
-    <w:lsdException w:name="Table Grid 3" w:semiHidden="1" w:unhideWhenUsed="1"/>
-    <w:lsdException w:name="Table Grid 4" w:semiHidden="1" w:unhideWhenUsed="1"/>
-    <w:lsdException w:name="Table Grid 5" w:semiHidden="1" w:unhideWhenUsed="1"/>
-    <w:lsdException w:name="Table Grid 6" w:semiHidden="1" w:unhideWhenUsed="1"/>
-    <w:lsdException w:name="Table Grid 7" w:semiHidden="1" w:unhideWhenUsed="1"/>
-    <w:lsdException w:name="Table Grid 8" w:semiHidden="1" w:unhideWhenUsed="1"/>
-    <w:lsdException w:name="Table List 1" w:semiHidden="1" w:unhideWhenUsed="1"/>
-    <w:lsdException w:name="Table List 2" w:semiHidden="1" w:unhideWhenUsed="1"/>
-    <w:lsdException w:name="Table List 3" w:semiHidden="1" w:unhideWhenUsed="1"/>
-    <w:lsdException w:name="Table List 4" w:semiHidden="1" w:unhideWhenUsed="1"/>
-    <w:lsdException w:name="Table List 5" w:semiHidden="1" w:unhideWhenUsed="1"/>
-    <w:lsdException w:name="Table List 6" w:semiHidden="1" w:unhideWhenUsed="1"/>
-    <w:lsdException w:name="Table List 7" w:semiHidden="1" w:unhideWhenUsed="1"/>
-    <w:lsdException w:name="Table List 8" w:semiHidden="1" w:unhideWhenUsed="1"/>
-    <w:lsdException w:name="Table 3D effects 1" w:semiHidden="1" w:unhideWhenUsed="1"/>
-    <w:lsdException w:name="Table 3D effects 2" w:semiHidden="1" w:unhideWhenUsed="1"/>
-    <w:lsdException w:name="Table 3D effects 3" w:semiHidden="1" w:unhideWhenUsed="1"/>
-    <w:lsdException w:name="Table Contemporary" w:semiHidden="1" w:unhideWhenUsed="1"/>
-    <w:lsdException w:name="Table Elegant" w:semiHidden="1" w:unhideWhenUsed="1"/>
-    <w:lsdException w:name="Table Professional" w:semiHidden="1" w:unhideWhenUsed="1"/>
-    <w:lsdException w:name="Table Subtle 1" w:semiHidden="1" w:unhideWhenUsed="1"/>
-    <w:lsdException w:name="Table Subtle 2" w:semiHidden="1" w:unhideWhenUsed="1"/>
-    <w:lsdException w:name="Table Web 1" w:semiHidden="1" w:unhideWhenUsed="1"/>
-    <w:lsdException w:name="Table Web 2" w:semiHidden="1" w:unhideWhenUsed="1"/>
-    <w:lsdException w:name="Table Web 3" w:semiHidden="1" w:unhideWhenUsed="1"/>
-    <w:lsdException w:name="Balloon Text" w:semiHidden="1" w:unhideWhenUsed="1"/>
-    <w:lsdException w:name="Table Grid" w:uiPriority="39"/>
-    <w:lsdException w:name="Table Theme" w:semiHidden="1" w:unhideWhenUsed="1"/>
-    <w:lsdException w:name="Placeholder Text" w:semiHidden="1"/>
-    <w:lsdException w:name="No Spacing" w:uiPriority="1" w:qFormat="1"/>
-    <w:lsdException w:name="Light Shading" w:uiPriority="60"/>
-    <w:lsdException w:name="Light List" w:uiPriority="61"/>
-    <w:lsdException w:name="Light Grid" w:uiPriority="62"/>
-    <w:lsdException w:name="Medium Shading 1" w:uiPriority="63"/>
-    <w:lsdException w:name="Medium Shading 2" w:uiPriority="64"/>
-    <w:lsdException w:name="Medium List 1" w:uiPriority="65"/>
-    <w:lsdException w:name="Medium List 2" w:uiPriority="66"/>
-    <w:lsdException w:name="Medium Grid 1" w:uiPriority="67"/>
-    <w:lsdException w:name="Medium Grid 2" w:uiPriority="68"/>
-    <w:lsdException w:name="Medium Grid 3" w:uiPriority="69"/>
-    <w:lsdException w:name="Dark List" w:uiPriority="70"/>
-    <w:lsdException w:name="Colorful Shading" w:uiPriority="71"/>
-    <w:lsdException w:name="Colorful List" w:uiPriority="72"/>
-    <w:lsdException w:name="Colorful Grid" w:uiPriority="73"/>
-    <w:lsdException w:name="Light Shading Accent 1" w:uiPriority="60"/>
-    <w:lsdException w:name="Light List Accent 1" w:uiPriority="61"/>
-    <w:lsdException w:name="Light Grid Accent 1" w:uiPriority="62"/>
-    <w:lsdException w:name="Medium Shading 1 Accent 1" w:uiPriority="63"/>
-    <w:lsdException w:name="Medium Shading 2 Accent 1" w:uiPriority="64"/>
-    <w:lsdException w:name="Medium List 1 Accent 1" w:uiPriority="65"/>
-    <w:lsdException w:name="Revision" w:semiHidden="1"/>
-    <w:lsdException w:name="List Paragraph" w:uiPriority="34" w:qFormat="1"/>
-    <w:lsdException w:name="Quote" w:uiPriority="29" w:qFormat="1"/>
-    <w:lsdException w:name="Intense Quote" w:uiPriority="30" w:qFormat="1"/>
-    <w:lsdException w:name="Medium List 2 Accent 1" w:uiPriority="66"/>
-    <w:lsdException w:name="Medium Grid 1 Accent 1" w:uiPriority="67"/>
-    <w:lsdException w:name="Medium Grid 2 Accent 1" w:uiPriority="68"/>
-    <w:lsdException w:name="Medium Grid 3 Accent 1" w:uiPriority="69"/>
-    <w:lsdException w:name="Dark List Accent 1" w:uiPriority="70"/>
-    <w:lsdException w:name="Colorful Shading Accent 1" w:uiPriority="71"/>
-    <w:lsdException w:name="Colorful List Accent 1" w:uiPriority="72"/>
-    <w:lsdException w:name="Colorful Grid Accent 1" w:uiPriority="73"/>
-    <w:lsdException w:name="Light Shading Accent 2" w:uiPriority="60"/>
-    <w:lsdException w:name="Light List Accent 2" w:uiPriority="61"/>
-    <w:lsdException w:name="Light Grid Accent 2" w:uiPriority="62"/>
-    <w:lsdException w:name="Medium Shading 1 Accent 2" w:uiPriority="63"/>
-    <w:lsdException w:name="Medium Shading 2 Accent 2" w:uiPriority="64"/>
-    <w:lsdException w:name="Medium List 1 Accent 2" w:uiPriority="65"/>
-    <w:lsdException w:name="Medium List 2 Accent 2" w:uiPriority="66"/>
-    <w:lsdException w:name="Medium Grid 1 Accent 2" w:uiPriority="67"/>
-    <w:lsdException w:name="Medium Grid 2 Accent 2" w:uiPriority="68"/>
-    <w:lsdException w:name="Medium Grid 3 Accent 2" w:uiPriority="69"/>
-    <w:lsdException w:name="Dark List Accent 2" w:uiPriority="70"/>
-    <w:lsdException w:name="Colorful Shading Accent 2" w:uiPriority="71"/>
-    <w:lsdException w:name="Colorful List Accent 2" w:uiPriority="72"/>
-    <w:lsdException w:name="Colorful Grid Accent 2" w:uiPriority="73"/>
-    <w:lsdException w:name="Light Shading Accent 3" w:uiPriority="60"/>
-    <w:lsdException w:name="Light List Accent 3" w:uiPriority="61"/>
-    <w:lsdException w:name="Light Grid Accent 3" w:uiPriority="62"/>
-    <w:lsdException w:name="Medium Shading 1 Accent 3" w:uiPriority="63"/>
-    <w:lsdException w:name="Medium Shading 2 Accent 3" w:uiPriority="64"/>
-    <w:lsdException w:name="Medium List 1 Accent 3" w:uiPriority="65"/>
-    <w:lsdException w:name="Medium List 2 Accent 3" w:uiPriority="66"/>
-    <w:lsdException w:name="Medium Grid 1 Accent 3" w:uiPriority="67"/>
-    <w:lsdException w:name="Medium Grid 2 Accent 3" w:uiPriority="68"/>
-    <w:lsdException w:name="Medium Grid 3 Accent 3" w:uiPriority="69"/>
-    <w:lsdException w:name="Dark List Accent 3" w:uiPriority="70"/>
-    <w:lsdException w:name="Colorful Shading Accent 3" w:uiPriority="71"/>
-    <w:lsdException w:name="Colorful List Accent 3" w:uiPriority="72"/>
-    <w:lsdException w:name="Colorful Grid Accent 3" w:uiPriority="73"/>
-    <w:lsdException w:name="Light Shading Accent 4" w:uiPriority="60"/>
-    <w:lsdException w:name="Light List Accent 4" w:uiPriority="61"/>
-    <w:lsdException w:name="Light Grid Accent 4" w:uiPriority="62"/>
-    <w:lsdException w:name="Medium Shading 1 Accent 4" w:uiPriority="63"/>
-    <w:lsdException w:name="Medium Shading 2 Accent 4" w:uiPriority="64"/>
-    <w:lsdException w:name="Medium List 1 Accent 4" w:uiPriority="65"/>
-    <w:lsdException w:name="Medium List 2 Accent 4" w:uiPriority="66"/>
-    <w:lsdException w:name="Medium Grid 1 Accent 4" w:uiPriority="67"/>
-    <w:lsdException w:name="Medium Grid 2 Accent 4" w:uiPriority="68"/>
-    <w:lsdException w:name="Medium Grid 3 Accent 4" w:uiPriority="69"/>
-    <w:lsdException w:name="Dark List Accent 4" w:uiPriority="70"/>
-    <w:lsdException w:name="Colorful Shading Accent 4" w:uiPriority="71"/>
-    <w:lsdException w:name="Colorful List Accent 4" w:uiPriority="72"/>
-    <w:lsdException w:name="Colorful Grid Accent 4" w:uiPriority="73"/>
-    <w:lsdException w:name="Light Shading Accent 5" w:uiPriority="60"/>
-    <w:lsdException w:name="Light List Accent 5" w:uiPriority="61"/>
-    <w:lsdException w:name="Light Grid Accent 5" w:uiPriority="62"/>
-    <w:lsdException w:name="Medium Shading 1 Accent 5" w:uiPriority="63"/>
-    <w:lsdException w:name="Medium Shading 2 Accent 5" w:uiPriority="64"/>
-    <w:lsdException w:name="Medium List 1 Accent 5" w:uiPriority="65"/>
-    <w:lsdException w:name="Medium List 2 Accent 5" w:uiPriority="66"/>
-    <w:lsdException w:name="Medium Grid 1 Accent 5" w:uiPriority="67"/>
-    <w:lsdException w:name="Medium Grid 2 Accent 5" w:uiPriority="68"/>
-    <w:lsdException w:name="Medium Grid 3 Accent 5" w:uiPriority="69"/>
-    <w:lsdException w:name="Dark List Accent 5" w:uiPriority="70"/>
-    <w:lsdException w:name="Colorful Shading Accent 5" w:uiPriority="71"/>
-    <w:lsdException w:name="Colorful List Accent 5" w:uiPriority="72"/>
-    <w:lsdException w:name="Colorful Grid Accent 5" w:uiPriority="73"/>
-    <w:lsdException w:name="Light Shading Accent 6" w:uiPriority="60"/>
-    <w:lsdException w:name="Light List Accent 6" w:uiPriority="61"/>
-    <w:lsdException w:name="Light Grid Accent 6" w:uiPriority="62"/>
-    <w:lsdException w:name="Medium Shading 1 Accent 6" w:uiPriority="63"/>
-    <w:lsdException w:name="Medium Shading 2 Accent 6" w:uiPriority="64"/>
-    <w:lsdException w:name="Medium List 1 Accent 6" w:uiPriority="65"/>
-    <w:lsdException w:name="Medium List 2 Accent 6" w:uiPriority="66"/>
-    <w:lsdException w:name="Medium Grid 1 Accent 6" w:uiPriority="67"/>
-    <w:lsdException w:name="Medium Grid 2 Accent 6" w:uiPriority="68"/>
-    <w:lsdException w:name="Medium Grid 3 Accent 6" w:uiPriority="69"/>
-    <w:lsdException w:name="Dark List Accent 6" w:uiPriority="70"/>
-    <w:lsdException w:name="Colorful Shading Accent 6" w:uiPriority="71"/>
-    <w:lsdException w:name="Colorful List Accent 6" w:uiPriority="72"/>
-    <w:lsdException w:name="Colorful Grid Accent 6" w:uiPriority="73"/>
-    <w:lsdException w:name="Subtle Emphasis" w:uiPriority="19" w:qFormat="1"/>
-    <w:lsdException w:name="Intense Emphasis" w:uiPriority="21" w:qFormat="1"/>
-    <w:lsdException w:name="Subtle Reference" w:uiPriority="31" w:qFormat="1"/>
-    <w:lsdException w:name="Intense Reference" w:uiPriority="32" w:qFormat="1"/>
-    <w:lsdException w:name="Book Title" w:uiPriority="33" w:qFormat="1"/>
-    <w:lsdException w:name="Bibliography" w:semiHidden="1" w:uiPriority="37" w:unhideWhenUsed="1"/>
-    <w:lsdException w:name="TOC Heading" w:semiHidden="1" w:uiPriority="39" w:unhideWhenUsed="1" w:qFormat="1"/>
-    <w:lsdException w:name="Plain Table 1" w:uiPriority="41"/>
-    <w:lsdException w:name="Plain Table 2" w:uiPriority="42"/>
-    <w:lsdException w:name="Plain Table 3" w:uiPriority="43"/>
-    <w:lsdException w:name="Plain Table 4" w:uiPriority="44"/>
-    <w:lsdException w:name="Plain Table 5" w:uiPriority="45"/>
-    <w:lsdException w:name="Grid Table Light" w:uiPriority="40"/>
-    <w:lsdException w:name="Grid Table 1 Light" w:uiPriority="46"/>
-    <w:lsdException w:name="Grid Table 2" w:uiPriority="47"/>
-    <w:lsdException w:name="Grid Table 3" w:uiPriority="48"/>
-    <w:lsdException w:name="Grid Table 4" w:uiPriority="49"/>
-    <w:lsdException w:name="Grid Table 5 Dark" w:uiPriority="50"/>
-    <w:lsdException w:name="Grid Table 6 Colorful" w:uiPriority="51"/>
-    <w:lsdException w:name="Grid Table 7 Colorful" w:uiPriority="52"/>
-    <w:lsdException w:name="Grid Table 1 Light Accent 1" w:uiPriority="46"/>
-    <w:lsdException w:name="Grid Table 2 Accent 1" w:uiPriority="47"/>
-    <w:lsdException w:name="Grid Table 3 Accent 1" w:uiPriority="48"/>
-    <w:lsdException w:name="Grid Table 4 Accent 1" w:uiPriority="49"/>
-    <w:lsdException w:name="Grid Table 5 Dark Accent 1" w:uiPriority="50"/>
-    <w:lsdException w:name="Grid Table 6 Colorful Accent 1" w:uiPriority="51"/>
-    <w:lsdException w:name="Grid Table 7 Colorful Accent 1" w:uiPriority="52"/>
-    <w:lsdException w:name="Grid Table 1 Light Accent 2" w:uiPriority="46"/>
-    <w:lsdException w:name="Grid Table 2 Accent 2" w:uiPriority="47"/>
-    <w:lsdException w:name="Grid Table 3 Accent 2" w:uiPriority="48"/>
-    <w:lsdException w:name="Grid Table 4 Accent 2" w:uiPriority="49"/>
-    <w:lsdException w:name="Grid Table 5 Dark Accent 2" w:uiPriority="50"/>
-    <w:lsdException w:name="Grid Table 6 Colorful Accent 2" w:uiPriority="51"/>
-    <w:lsdException w:name="Grid Table 7 Colorful Accent 2" w:uiPriority="52"/>
-    <w:lsdException w:name="Grid Table 1 Light Accent 3" w:uiPriority="46"/>
-    <w:lsdException w:name="Grid Table 2 Accent 3" w:uiPriority="47"/>
-    <w:lsdException w:name="Grid Table 3 Accent 3" w:uiPriority="48"/>
-    <w:lsdException w:name="Grid Table 4 Accent 3" w:uiPriority="49"/>
-    <w:lsdException w:name="Grid Table 5 Dark Accent 3" w:uiPriority="50"/>
-    <w:lsdException w:name="Grid Table 6 Colorful Accent 3" w:uiPriority="51"/>
-    <w:lsdException w:name="Grid Table 7 Colorful Accent 3" w:uiPriority="52"/>
-    <w:lsdException w:name="Grid Table 1 Light Accent 4" w:uiPriority="46"/>
-    <w:lsdException w:name="Grid Table 2 Accent 4" w:uiPriority="47"/>
-    <w:lsdException w:name="Grid Table 3 Accent 4" w:uiPriority="48"/>
-    <w:lsdException w:name="Grid Table 4 Accent 4" w:uiPriority="49"/>
-    <w:lsdException w:name="Grid Table 5 Dark Accent 4" w:uiPriority="50"/>
-    <w:lsdException w:name="Grid Table 6 Colorful Accent 4" w:uiPriority="51"/>
-    <w:lsdException w:name="Grid Table 7 Colorful Accent 4" w:uiPriority="52"/>
-    <w:lsdException w:name="Grid Table 1 Light Accent 5" w:uiPriority="46"/>
-    <w:lsdException w:name="Grid Table 2 Accent 5" w:uiPriority="47"/>
-    <w:lsdException w:name="Grid Table 3 Accent 5" w:uiPriority="48"/>
-    <w:lsdException w:name="Grid Table 4 Accent 5" w:uiPriority="49"/>
-    <w:lsdException w:name="Grid Table 5 Dark Accent 5" w:uiPriority="50"/>
-    <w:lsdException w:name="Grid Table 6 Colorful Accent 5" w:uiPriority="51"/>
-    <w:lsdException w:name="Grid Table 7 Colorful Accent 5" w:uiPriority="52"/>
-    <w:lsdException w:name="Grid Table 1 Light Accent 6" w:uiPriority="46"/>
-    <w:lsdException w:name="Grid Table 2 Accent 6" w:uiPriority="47"/>
-    <w:lsdException w:name="Grid Table 3 Accent 6" w:uiPriority="48"/>
-    <w:lsdException w:name="Grid Table 4 Accent 6" w:uiPriority="49"/>
-    <w:lsdException w:name="Grid Table 5 Dark Accent 6" w:uiPriority="50"/>
-    <w:lsdException w:name="Grid Table 6 Colorful Accent 6" w:uiPriority="51"/>
-    <w:lsdException w:name="Grid Table 7 Colorful Accent 6" w:uiPriority="52"/>
-    <w:lsdException w:name="List Table 1 Light" w:uiPriority="46"/>
-    <w:lsdException w:name="List Table 2" w:uiPriority="47"/>
-    <w:lsdException w:name="List Table 3" w:uiPriority="48"/>
-    <w:lsdException w:name="List Table 4" w:uiPriority="49"/>
-    <w:lsdException w:name="List Table 5 Dark" w:uiPriority="50"/>
-    <w:lsdException w:name="List Table 6 Colorful" w:uiPriority="51"/>
-    <w:lsdException w:name="List Table 7 Colorful" w:uiPriority="52"/>
-    <w:lsdException w:name="List Table 1 Light Accent 1" w:uiPriority="46"/>
-    <w:lsdException w:name="List Table 2 Accent 1" w:uiPriority="47"/>
-    <w:lsdException w:name="List Table 3 Accent 1" w:uiPriority="48"/>
-    <w:lsdException w:name="List Table 4 Accent 1" w:uiPriority="49"/>
-    <w:lsdException w:name="List Table 5 Dark Accent 1" w:uiPriority="50"/>
-    <w:lsdException w:name="List Table 6 Colorful Accent 1" w:uiPriority="51"/>
-    <w:lsdException w:name="List Table 7 Colorful Accent 1" w:uiPriority="52"/>
-    <w:lsdException w:name="List Table 1 Light Accent 2" w:uiPriority="46"/>
-    <w:lsdException w:name="List Table 2 Accent 2" w:uiPriority="47"/>
-    <w:lsdException w:name="List Table 3 Accent 2" w:uiPriority="48"/>
-    <w:lsdException w:name="List Table 4 Accent 2" w:uiPriority="49"/>
-    <w:lsdException w:name="List Table 5 Dark Accent 2" w:uiPriority="50"/>
-    <w:lsdException w:name="List Table 6 Colorful Accent 2" w:uiPriority="51"/>
-    <w:lsdException w:name="List Table 7 Colorful Accent 2" w:uiPriority="52"/>
-    <w:lsdException w:name="List Table 1 Light Accent 3" w:uiPriority="46"/>
-    <w:lsdException w:name="List Table 2 Accent 3" w:uiPriority="47"/>
-    <w:lsdException w:name="List Table 3 Accent 3" w:uiPriority="48"/>
-    <w:lsdException w:name="List Table 4 Accent 3" w:uiPriority="49"/>
-    <w:lsdException w:name="List Table 5 Dark Accent 3" w:uiPriority="50"/>
-    <w:lsdException w:name="List Table 6 Colorful Accent 3" w:uiPriority="51"/>
-    <w:lsdException w:name="List Table 7 Colorful Accent 3" w:uiPriority="52"/>
-    <w:lsdException w:name="List Table 1 Light Accent 4" w:uiPriority="46"/>
-    <w:lsdException w:name="List Table 2 Accent 4" w:uiPriority="47"/>
-    <w:lsdException w:name="List Table 3 Accent 4" w:uiPriority="48"/>
-    <w:lsdException w:name="List Table 4 Accent 4" w:uiPriority="49"/>
-    <w:lsdException w:name="List Table 5 Dark Accent 4" w:uiPriority="50"/>
-    <w:lsdException w:name="List Table 6 Colorful Accent 4" w:uiPriority="51"/>
-    <w:lsdException w:name="List Table 7 Colorful Accent 4" w:uiPriority="52"/>
-    <w:lsdException w:name="List Table 1 Light Accent 5" w:uiPriority="46"/>
-    <w:lsdException w:name="List Table 2 Accent 5" w:uiPriority="47"/>
-    <w:lsdException w:name="List Table 3 Accent 5" w:uiPriority="48"/>
-    <w:lsdException w:name="List Table 4 Accent 5" w:uiPriority="49"/>
-    <w:lsdException w:name="List Table 5 Dark Accent 5" w:uiPriority="50"/>
-    <w:lsdException w:name="List Table 6 Colorful Accent 5" w:uiPriority="51"/>
-    <w:lsdException w:name="List Table 7 Colorful Accent 5" w:uiPriority="52"/>
-    <w:lsdException w:name="List Table 1 Light Accent 6" w:uiPriority="46"/>
-    <w:lsdException w:name="List Table 2 Accent 6" w:uiPriority="47"/>
-    <w:lsdException w:name="List Table 3 Accent 6" w:uiPriority="48"/>
-    <w:lsdException w:name="List Table 4 Accent 6" w:uiPriority="49"/>
-    <w:lsdException w:name="List Table 5 Dark Accent 6" w:uiPriority="50"/>
-    <w:lsdException w:name="List Table 6 Colorful Accent 6" w:uiPriority="51"/>
-    <w:lsdException w:name="List Table 7 Colorful Accent 6" w:uiPriority="52"/>
-  </w:latentStyles>
-  <w:style w:type="paragraph" w:default="1" w:styleId="Normal">
-    <w:name w:val="Normal"/>
-    <w:qFormat/>
-  </w:style>
-  <w:style w:type="character" w:default="1" w:styleId="DefaultParagraphFont">
-    <w:name w:val="Default Paragraph Font"/>
-    <w:uiPriority w:val="1"/>
-    <w:semiHidden/>
-    <w:unhideWhenUsed/>
-  </w:style>
-  <w:style w:type="table" w:default="1" w:styleId="TableNormal">
-    <w:name w:val="Normal Table"/>
-    <w:uiPriority w:val="99"/>
-    <w:semiHidden/>
-    <w:unhideWhenUsed/>
-    <w:tblPr>
-      <w:tblInd w:w="0" w:type="dxa"/>
-      <w:tblCellMar>
-        <w:top w:w="0" w:type="dxa"/>
-        <w:left w:w="108" w:type="dxa"/>
-        <w:bottom w:w="0" w:type="dxa"/>
-        <w:right w:w="108" w:type="dxa"/>
-      </w:tblCellMar>
-    </w:tblPr>
-  </w:style>
-  <w:style w:type="numbering" w:default="1" w:styleId="NoList">
-    <w:name w:val="No List"/>
-    <w:uiPriority w:val="99"/>
-    <w:semiHidden/>
-    <w:unhideWhenUsed/>
-  </w:style>
-  <w:style w:type="character" w:styleId="PlaceholderText">
-    <w:name w:val="Placeholder Text"/>
-    <w:basedOn w:val="DefaultParagraphFont"/>
-    <w:uiPriority w:val="99"/>
-    <w:semiHidden/>
-    <w:rPr>
-      <w:color w:val="808080"/>
-    </w:rPr>
-  </w:style>
-  <w:style w:type="paragraph" w:customStyle="1" w:styleId="D777ED00552B403EA64E14B6946B8D5F">
-    <w:name w:val="D777ED00552B403EA64E14B6946B8D5F"/>
-  </w:style>
-  <w:style w:type="paragraph" w:customStyle="1" w:styleId="12CCB68784AC404098DB748D5B8F5871">
-    <w:name w:val="12CCB68784AC404098DB748D5B8F5871"/>
-  </w:style>
-  <w:style w:type="paragraph" w:customStyle="1" w:styleId="6F10169B4F27407DB9B68F88B7B0A381">
-    <w:name w:val="6F10169B4F27407DB9B68F88B7B0A381"/>
-  </w:style>
-  <w:style w:type="paragraph" w:customStyle="1" w:styleId="D53F6A22A36647D5BF9DD20F660840D3">
-    <w:name w:val="D53F6A22A36647D5BF9DD20F660840D3"/>
-  </w:style>
-  <w:style w:type="paragraph" w:customStyle="1" w:styleId="FAB75791180D425BBE4E793A77080A5F">
-    <w:name w:val="FAB75791180D425BBE4E793A77080A5F"/>
-  </w:style>
-  <w:style w:type="paragraph" w:customStyle="1" w:styleId="B6A707B4BDE14A028ED8A2EA4765B316">
-    <w:name w:val="B6A707B4BDE14A028ED8A2EA4765B316"/>
-  </w:style>
-  <w:style w:type="paragraph" w:customStyle="1" w:styleId="C836E50961FF47ACBDA0586A1FCFD526">
-    <w:name w:val="C836E50961FF47ACBDA0586A1FCFD526"/>
-  </w:style>
-  <w:style w:type="paragraph" w:customStyle="1" w:styleId="9988FF0C04AA4C30942559F625498B5E">
-    <w:name w:val="9988FF0C04AA4C30942559F625498B5E"/>
-  </w:style>
-  <w:style w:type="paragraph" w:customStyle="1" w:styleId="9C31FC3358C149C9B858FA9234D93CC0">
-    <w:name w:val="9C31FC3358C149C9B858FA9234D93CC0"/>
-  </w:style>
-  <w:style w:type="paragraph" w:customStyle="1" w:styleId="FD26F8A5C569451A9FB84186A72E793F">
-    <w:name w:val="FD26F8A5C569451A9FB84186A72E793F"/>
-  </w:style>
-  <w:style w:type="paragraph" w:customStyle="1" w:styleId="9106AA511BBF41988122B5958E688C3D">
-    <w:name w:val="9106AA511BBF41988122B5958E688C3D"/>
-    <w:rsid w:val="0008071D"/>
-  </w:style>
-  <w:style w:type="paragraph" w:customStyle="1" w:styleId="8F667AADCD7E430083CD860B7AFF820F">
-    <w:name w:val="8F667AADCD7E430083CD860B7AFF820F"/>
-    <w:rsid w:val="0008071D"/>
-  </w:style>
-  <w:style w:type="paragraph" w:customStyle="1" w:styleId="C1EAE308FBE948E6944682F1A1B0C308">
-    <w:name w:val="C1EAE308FBE948E6944682F1A1B0C308"/>
-    <w:rsid w:val="0008071D"/>
-  </w:style>
-</w:styles>
-</file>
-
-<file path=word/glossary/webSettings.xml><?xml version="1.0" encoding="utf-8"?>
-<w:webSettings xmlns:mc="http://schemas.openxmlformats.org/markup-compatibility/2006" xmlns:r="http://schemas.openxmlformats.org/officeDocument/2006/relationships" xmlns:w="http://schemas.openxmlformats.org/wordprocessingml/2006/main" xmlns:w14="http://schemas.microsoft.com/office/word/2010/wordml" xmlns:w15="http://schemas.microsoft.com/office/word/2012/wordml" xmlns:w16se="http://schemas.microsoft.com/office/word/2015/wordml/symex" mc:Ignorable="w14 w15 w16se">
-  <w:optimizeForBrowser/>
-  <w:allowPNG/>
-</w:webSettings>
-</file>
-
 <file path=word/theme/theme1.xml><?xml version="1.0" encoding="utf-8"?>
 <a:theme xmlns:a="http://schemas.openxmlformats.org/drawingml/2006/main" name="Red Business Set">
   <a:themeElements>
@@ -5292,7 +4752,7 @@
 </file>
 
 <file path=customXml/itemProps3.xml><?xml version="1.0" encoding="utf-8"?>
-<ds:datastoreItem xmlns:ds="http://schemas.openxmlformats.org/officeDocument/2006/customXml" ds:itemID="{95789B6C-001A-4693-BB18-BDB1E40254D2}">
+<ds:datastoreItem xmlns:ds="http://schemas.openxmlformats.org/officeDocument/2006/customXml" ds:itemID="{EE6FA48B-C282-44B2-9795-273A60A3FFFA}">
   <ds:schemaRefs>
     <ds:schemaRef ds:uri="http://schemas.openxmlformats.org/officeDocument/2006/bibliography"/>
   </ds:schemaRefs>

</xml_diff>